<commit_message>
more progress on paper
</commit_message>
<xml_diff>
--- a/Thesis paper.docx
+++ b/Thesis paper.docx
@@ -13,22 +13,11 @@
     <w:p>
       <w:pPr>
         <w:spacing w:line="480" w:lineRule="auto"/>
-      </w:pPr>
-    </w:p>
-    <w:p>
-      <w:pPr>
-        <w:spacing w:line="480" w:lineRule="auto"/>
         <w:jc w:val="center"/>
       </w:pPr>
       <w:r>
         <w:t>Multi-tiered text analysis</w:t>
       </w:r>
-    </w:p>
-    <w:p>
-      <w:pPr>
-        <w:spacing w:line="480" w:lineRule="auto"/>
-        <w:jc w:val="center"/>
-      </w:pPr>
     </w:p>
     <w:p>
       <w:pPr>
@@ -84,12 +73,7 @@
         <w:t xml:space="preserve">profits. Data is being stored and shared at a rate never seen before. </w:t>
       </w:r>
       <w:r>
-        <w:t>In Data Science, more data always leads to a more accurate answer. As such, Companies who can affo</w:t>
-      </w:r>
-      <w:bookmarkStart w:id="0" w:name="_GoBack"/>
-      <w:bookmarkEnd w:id="0"/>
-      <w:r>
-        <w:t xml:space="preserve">rd it are purchasing incredibly large data sets and handing them off to data scientists to analyze. </w:t>
+        <w:t xml:space="preserve">In Data Science, more data always leads to a more accurate answer. As such, Companies who can afford it are purchasing incredibly large data sets and handing them off to data scientists to analyze. </w:t>
       </w:r>
       <w:r>
         <w:t xml:space="preserve">These Data Scientists are then left with the problem of efficiency. With such large data sources, inefficient functions </w:t>
@@ -119,13 +103,68 @@
         <w:t xml:space="preserve">a fundamental part of </w:t>
       </w:r>
       <w:r>
-        <w:t>any</w:t>
+        <w:t>the</w:t>
       </w:r>
       <w:r>
         <w:t xml:space="preserve"> Computer Science discipline. </w:t>
       </w:r>
       <w:r>
-        <w:t xml:space="preserve">This focus on maximizing efficiency has driven the field to where it is today. </w:t>
+        <w:t>O</w:t>
+      </w:r>
+      <w:r>
+        <w:t xml:space="preserve">ptimizations are made through clever </w:t>
+      </w:r>
+      <w:r>
+        <w:t xml:space="preserve">decisions </w:t>
+      </w:r>
+      <w:r>
+        <w:t>about how data get</w:t>
+      </w:r>
+      <w:r>
+        <w:t xml:space="preserve">s processed. </w:t>
+      </w:r>
+      <w:r>
+        <w:t>Oftentimes, t</w:t>
+      </w:r>
+      <w:r>
+        <w:t xml:space="preserve">his involves </w:t>
+      </w:r>
+      <w:r>
+        <w:t xml:space="preserve">the </w:t>
+      </w:r>
+      <w:r>
+        <w:t xml:space="preserve">pre-processing, </w:t>
+      </w:r>
+      <w:r>
+        <w:t xml:space="preserve">concurrent processing, </w:t>
+      </w:r>
+      <w:r>
+        <w:t xml:space="preserve">and cleaning </w:t>
+      </w:r>
+      <w:r>
+        <w:t xml:space="preserve">of </w:t>
+      </w:r>
+      <w:r>
+        <w:t xml:space="preserve">data sets. </w:t>
+      </w:r>
+      <w:r>
+        <w:t xml:space="preserve">Pre-processing is useful for applications that face large usage spikes but otherwise spend large amounts of time idle, such as electronic voting systems. Concurrent processing is useful in situations where shared data is important, such as when many people </w:t>
+      </w:r>
+      <w:r>
+        <w:lastRenderedPageBreak/>
+        <w:t>are trying to buy a single concert ticket, but it can also be used for programs that are run on large scale servers with plenty of reso</w:t>
+      </w:r>
+      <w:r>
+        <w:t>urces available. Trimming data (</w:t>
+      </w:r>
+      <w:r>
+        <w:t>t</w:t>
+      </w:r>
+      <w:r>
+        <w:t>he basis of this research) is best utilized</w:t>
+      </w:r>
+      <w:r>
+        <w:t xml:space="preserve"> when doing analysis against large sets of data. </w:t>
       </w:r>
     </w:p>
     <w:p>
@@ -134,13 +173,305 @@
       </w:pPr>
       <w:r>
         <w:tab/>
+      </w:r>
+      <w:r>
+        <w:t xml:space="preserve">This project explores potential efficiency gains for text-analysis tools by utilizing multi-tiered systems to trim data sets. Here, article titles are compared before any further analysis is done. The program then decides, based on the title, if the articles are similar enough to proceed with the analysis. If they are similar enough, the program then uses the articles’ </w:t>
+      </w:r>
+      <w:r>
+        <w:t>sub-titles for</w:t>
+      </w:r>
+      <w:r>
+        <w:t xml:space="preserve"> the next tier of analysis. </w:t>
+      </w:r>
+      <w:r>
+        <w:t xml:space="preserve">Finally, passing all of the preliminary tiers of analysis, the full articles are analyzed for similarity. This allows the program to </w:t>
+      </w:r>
+      <w:r>
+        <w:t>identify</w:t>
+      </w:r>
+      <w:r>
         <w:t xml:space="preserve"> </w:t>
+      </w:r>
+      <w:r>
+        <w:t>dissimilar</w:t>
+      </w:r>
+      <w:r>
+        <w:t xml:space="preserve"> articles </w:t>
+      </w:r>
+      <w:r>
+        <w:t xml:space="preserve">using minimal computational resources. </w:t>
       </w:r>
     </w:p>
     <w:p>
       <w:pPr>
         <w:spacing w:line="480" w:lineRule="auto"/>
       </w:pPr>
+      <w:r>
+        <w:tab/>
+        <w:t xml:space="preserve">Boosting the computational efficiency of text-analysis modules has strong implications for where these modules can be leveraged. One possible application of this system can be found in University credit transfers. When a student transfers colleges, the school they are transferring into must decide which of the student’s credits will transfer. </w:t>
+      </w:r>
+      <w:r>
+        <w:t xml:space="preserve">This process involves </w:t>
+      </w:r>
+      <w:r>
+        <w:t xml:space="preserve">manually </w:t>
+      </w:r>
+      <w:r>
+        <w:t xml:space="preserve">comparing </w:t>
+      </w:r>
+      <w:r>
+        <w:t xml:space="preserve">course titles, sub-titles, and descriptions to decide if the proper material was covered. Using a multi-tiered approach as discussed in this paper would allow universities to q efficiently compare the course descriptions submitted by its transfer students. The results can then be used as a guide to help improve speed and accuracy for comparing course descriptions.  </w:t>
+      </w:r>
+    </w:p>
+    <w:p>
+      <w:pPr>
+        <w:spacing w:line="480" w:lineRule="auto"/>
+      </w:pPr>
+      <w:r>
+        <w:tab/>
+        <w:t>Another possible application for a multi-tiered text-analysis module is looking for patent infringements.  Many companies encourage their employees to identify and file patents. These companies are then left with large amounts of patents that they must make sure are not being infringed upon. This is a tough task, especially with t</w:t>
+      </w:r>
+      <w:r>
+        <w:t>he tricky legalese that protect</w:t>
+      </w:r>
+      <w:r>
+        <w:t xml:space="preserve"> certain pat</w:t>
+      </w:r>
+      <w:r>
+        <w:t>ents and doom</w:t>
+      </w:r>
+      <w:r>
+        <w:t xml:space="preserve"> others. </w:t>
+      </w:r>
+      <w:r>
+        <w:t xml:space="preserve">By using a multi-tiered approach when comparing patents to product descriptions, companies can sift through tons of information without an unnecessary waste of man power. </w:t>
+      </w:r>
+      <w:r>
+        <w:t xml:space="preserve">The product descriptions that make it past the analysis tiers can be handed off to lawyers to be manually inspected, while the dissimilar products are discarded without further need for analysis. This creates a huge boost in both computational and organizational efficiency, and would allow a company to be more vigilant when enforcing their patents. </w:t>
+      </w:r>
+    </w:p>
+    <w:p>
+      <w:pPr>
+        <w:spacing w:line="480" w:lineRule="auto"/>
+      </w:pPr>
+      <w:r>
+        <w:tab/>
+        <w:t xml:space="preserve">The module </w:t>
+      </w:r>
+      <w:r>
+        <w:t>created to conduct this research was made</w:t>
+      </w:r>
+      <w:r>
+        <w:t xml:space="preserve"> using P</w:t>
+      </w:r>
+      <w:r>
+        <w:t xml:space="preserve">ython. </w:t>
+      </w:r>
+      <w:r>
+        <w:t>P</w:t>
+      </w:r>
+      <w:r>
+        <w:t>ython</w:t>
+      </w:r>
+      <w:r>
+        <w:t xml:space="preserve"> was chosen for its </w:t>
+      </w:r>
+      <w:r>
+        <w:t>im</w:t>
+      </w:r>
+      <w:r>
+        <w:t>mense data science community and</w:t>
+      </w:r>
+      <w:r>
+        <w:t xml:space="preserve"> countless open-source packages that can be </w:t>
+      </w:r>
+      <w:r>
+        <w:t>leveraged to perform data</w:t>
+      </w:r>
+      <w:r>
+        <w:t xml:space="preserve"> analysis. </w:t>
+      </w:r>
+      <w:r>
+        <w:t xml:space="preserve">Also, python is a very versatile programming language. This allowed the program to be structured in a way that is easy to modify and maintain. This versatility was priceless for data gathering. </w:t>
+      </w:r>
+      <w:r>
+        <w:t xml:space="preserve">This module utilizes </w:t>
+      </w:r>
+      <w:r>
+        <w:t xml:space="preserve">packages </w:t>
+      </w:r>
+      <w:r>
+        <w:t>for the</w:t>
+      </w:r>
+      <w:r>
+        <w:t xml:space="preserve"> acquisition, storage, manipulation, and analysis</w:t>
+      </w:r>
+      <w:r>
+        <w:t xml:space="preserve"> of data, as well as the handling of inputs and outputs from the program. The</w:t>
+      </w:r>
+      <w:r>
+        <w:t>se</w:t>
+      </w:r>
+      <w:r>
+        <w:t xml:space="preserve"> packages include</w:t>
+      </w:r>
+      <w:r>
+        <w:t xml:space="preserve"> </w:t>
+      </w:r>
+      <w:proofErr w:type="spellStart"/>
+      <w:r>
+        <w:t>BeautifulSoup</w:t>
+      </w:r>
+      <w:proofErr w:type="spellEnd"/>
+      <w:r>
+        <w:t xml:space="preserve">, </w:t>
+      </w:r>
+      <w:r>
+        <w:t>pandas</w:t>
+      </w:r>
+      <w:r>
+        <w:t>, Doc2V</w:t>
+      </w:r>
+      <w:r>
+        <w:t xml:space="preserve">ec, </w:t>
+      </w:r>
+      <w:proofErr w:type="spellStart"/>
+      <w:r>
+        <w:t>nltk</w:t>
+      </w:r>
+      <w:proofErr w:type="spellEnd"/>
+      <w:r>
+        <w:t xml:space="preserve">, and </w:t>
+      </w:r>
+      <w:proofErr w:type="spellStart"/>
+      <w:r>
+        <w:t>sklearn</w:t>
+      </w:r>
+      <w:proofErr w:type="spellEnd"/>
+      <w:r>
+        <w:t xml:space="preserve">. </w:t>
+      </w:r>
+    </w:p>
+    <w:p>
+      <w:pPr>
+        <w:spacing w:line="480" w:lineRule="auto"/>
+      </w:pPr>
+      <w:r>
+        <w:tab/>
+        <w:t>One of the most important packages used in this module is Doc2Vec. Doc2Vec is an algorithm that is used to generate vectors for phrases, paragraphs, and documents.</w:t>
+      </w:r>
+      <w:r>
+        <w:t xml:space="preserve"> These vectors</w:t>
+      </w:r>
+      <w:r>
+        <w:t xml:space="preserve"> can then be compared against vectors c</w:t>
+      </w:r>
+      <w:r>
+        <w:t>reated from other documents, and t</w:t>
+      </w:r>
+      <w:r>
+        <w:t>he</w:t>
+      </w:r>
+      <w:r>
+        <w:t xml:space="preserve"> difference between the two</w:t>
+      </w:r>
+      <w:r>
+        <w:t xml:space="preserve"> </w:t>
+      </w:r>
+      <w:r>
+        <w:t>can be</w:t>
+      </w:r>
+      <w:r>
+        <w:t xml:space="preserve"> used</w:t>
+      </w:r>
+      <w:r>
+        <w:t xml:space="preserve"> to determine the similarity of the documents</w:t>
+      </w:r>
+      <w:r>
+        <w:t>.</w:t>
+      </w:r>
+      <w:r>
+        <w:t xml:space="preserve"> Since the module only uses this one method for its analysis,</w:t>
+      </w:r>
+      <w:r>
+        <w:t xml:space="preserve"> </w:t>
+      </w:r>
+      <w:r>
+        <w:t>the entirety of the</w:t>
+      </w:r>
+      <w:r>
+        <w:t xml:space="preserve"> research relies on the accuracy of doc2vec. Using a different analysis algorithm would greatly change the outcome of the res</w:t>
+      </w:r>
+      <w:r>
+        <w:t>ults, even if the same dataset wa</w:t>
+      </w:r>
+      <w:r>
+        <w:t xml:space="preserve">s used. </w:t>
+      </w:r>
+      <w:r>
+        <w:t xml:space="preserve">Therefore, all results found by this research should be considered in the context of doc2vec based analysis. </w:t>
+      </w:r>
+    </w:p>
+    <w:p>
+      <w:pPr>
+        <w:spacing w:line="480" w:lineRule="auto"/>
+      </w:pPr>
+      <w:r>
+        <w:tab/>
+        <w:t xml:space="preserve">Doc2Vec was chosen for its focus on semantics, as well as its flexibility. </w:t>
+      </w:r>
+      <w:r>
+        <w:t>The</w:t>
+      </w:r>
+      <w:r>
+        <w:t xml:space="preserve"> vectors are generated by considering the context in which they are used</w:t>
+      </w:r>
+      <w:r>
+        <w:t xml:space="preserve">, and </w:t>
+      </w:r>
+      <w:r>
+        <w:t>not j</w:t>
+      </w:r>
+      <w:r>
+        <w:t>ust the specific words used</w:t>
+      </w:r>
+      <w:r>
+        <w:t xml:space="preserve">. This means the vectors are semantic representations of the document they </w:t>
+      </w:r>
+      <w:r>
+        <w:t>were generated from</w:t>
+      </w:r>
+      <w:r>
+        <w:t>.</w:t>
+      </w:r>
+      <w:r>
+        <w:t xml:space="preserve"> This is important because of the complexities found in natural language. For example, if one document speaks heavily on banks and stock markets, while another speaks heavily on financial institutions, these documents should be considered similar. However, if we only take the specific words used into account, then the analysis may show that they have little in common. </w:t>
+      </w:r>
+      <w:r>
+        <w:t>This is unacceptable, as many false negatives would arise. Doc2Vec helps alleviate this problem by considering the context of the entire document. It can recognize that bank and financial institutions are often used in the same context, even if only a few words are shared between the documents.</w:t>
+      </w:r>
+      <w:bookmarkStart w:id="0" w:name="_GoBack"/>
+      <w:bookmarkEnd w:id="0"/>
+      <w:r>
+        <w:t xml:space="preserve"> However, this relies heavily on the model built for the doc2vec analysis, and it can only perform accurately in contexts it was properly prepared for. </w:t>
+      </w:r>
+    </w:p>
+    <w:p>
+      <w:pPr>
+        <w:spacing w:line="480" w:lineRule="auto"/>
+      </w:pPr>
+      <w:r>
+        <w:tab/>
+      </w:r>
+      <w:r>
+        <w:t xml:space="preserve">The doc2vec model for this module was built </w:t>
+      </w:r>
+      <w:r>
+        <w:t>using</w:t>
+      </w:r>
+      <w:r>
+        <w:t xml:space="preserve"> articles in the Technology industry. This was done for the purpose of maintaining scope and ensuring accuracy in the data gathered. Building a model is computationally expensive, and the resulting file size is always quite large. This meant that training the model for a more general data set was not feasible. Also, for most applications of this module, a general model would not be needed. For example, if this module were to be used to identify patent infringements in the Technology sector, it would only need to be semantically aware of Technology based terminology. By focusing on one topic to build the model off of, we can maintain the accuracy of the tool while keeping a reasonable size and runtime for the module. </w:t>
+      </w:r>
     </w:p>
     <w:sectPr>
       <w:pgSz w:w="12240" w:h="15840"/>
@@ -271,6 +602,7 @@
     <w:lsdException w:name="HTML Sample" w:semiHidden="1" w:unhideWhenUsed="1"/>
     <w:lsdException w:name="HTML Typewriter" w:semiHidden="1" w:unhideWhenUsed="1"/>
     <w:lsdException w:name="HTML Variable" w:semiHidden="1" w:unhideWhenUsed="1"/>
+    <w:lsdException w:name="Normal Table" w:semiHidden="1" w:unhideWhenUsed="1"/>
     <w:lsdException w:name="annotation subject" w:semiHidden="1" w:unhideWhenUsed="1"/>
     <w:lsdException w:name="No List" w:semiHidden="1" w:unhideWhenUsed="1"/>
     <w:lsdException w:name="Outline List 1" w:semiHidden="1" w:unhideWhenUsed="1"/>
@@ -317,8 +649,10 @@
     <w:lsdException w:name="Table Subtle 2" w:semiHidden="1" w:unhideWhenUsed="1"/>
     <w:lsdException w:name="Table Web 1" w:semiHidden="1" w:unhideWhenUsed="1"/>
     <w:lsdException w:name="Table Web 2" w:semiHidden="1" w:unhideWhenUsed="1"/>
+    <w:lsdException w:name="Table Web 3" w:semiHidden="1" w:unhideWhenUsed="1"/>
     <w:lsdException w:name="Balloon Text" w:semiHidden="1" w:unhideWhenUsed="1"/>
     <w:lsdException w:name="Table Grid" w:uiPriority="39"/>
+    <w:lsdException w:name="Table Theme" w:semiHidden="1" w:unhideWhenUsed="1"/>
     <w:lsdException w:name="Note Level 1" w:semiHidden="1" w:unhideWhenUsed="1"/>
     <w:lsdException w:name="Note Level 2" w:semiHidden="1" w:unhideWhenUsed="1"/>
     <w:lsdException w:name="Note Level 3" w:semiHidden="1" w:unhideWhenUsed="1"/>

</xml_diff>

<commit_message>
Another page of content added.
</commit_message>
<xml_diff>
--- a/Thesis paper.docx
+++ b/Thesis paper.docx
@@ -70,10 +70,77 @@
         <w:t xml:space="preserve">Companies have realized the economic value of data, and are scrambling to acquire, store, and analyze it to increase </w:t>
       </w:r>
       <w:r>
-        <w:t xml:space="preserve">profits. Data is being stored and shared at a rate never seen before. </w:t>
-      </w:r>
-      <w:r>
-        <w:t xml:space="preserve">In Data Science, more data always leads to a more accurate answer. As such, Companies who can afford it are purchasing incredibly large data sets and handing them off to data scientists to analyze. </w:t>
+        <w:t>profits.</w:t>
+      </w:r>
+      <w:r>
+        <w:t xml:space="preserve"> </w:t>
+      </w:r>
+      <w:r>
+        <w:t xml:space="preserve">The term </w:t>
+      </w:r>
+      <w:r>
+        <w:t xml:space="preserve">“Big Data” </w:t>
+      </w:r>
+      <w:r>
+        <w:t xml:space="preserve">was coined to represent </w:t>
+      </w:r>
+      <w:r>
+        <w:t>this new</w:t>
+      </w:r>
+      <w:r>
+        <w:t xml:space="preserve"> </w:t>
+      </w:r>
+      <w:r>
+        <w:t>focus on treating</w:t>
+      </w:r>
+      <w:r>
+        <w:t xml:space="preserve"> </w:t>
+      </w:r>
+      <w:r>
+        <w:t>data as a vital economic input [1].</w:t>
+      </w:r>
+      <w:r>
+        <w:t xml:space="preserve"> </w:t>
+      </w:r>
+      <w:r>
+        <w:t>With companies buying mass amounts of data, even through economic uncertainty [2],</w:t>
+      </w:r>
+      <w:r>
+        <w:t xml:space="preserve"> </w:t>
+      </w:r>
+      <w:r>
+        <w:t>d</w:t>
+      </w:r>
+      <w:r>
+        <w:t>ata is being stored and shared at a rate never seen before.</w:t>
+      </w:r>
+      <w:r>
+        <w:t xml:space="preserve"> </w:t>
+      </w:r>
+    </w:p>
+    <w:p>
+      <w:pPr>
+        <w:spacing w:line="480" w:lineRule="auto"/>
+        <w:ind w:firstLine="720"/>
+      </w:pPr>
+      <w:r>
+        <w:t xml:space="preserve">In Data Science, more data always leads to a more accurate answer. </w:t>
+      </w:r>
+      <w:r>
+        <w:t>Companies use data analysis to predict future events based on past occurrences. This is done by gathering data points, determining their relationship, and using that relationship to infer target results. This can be thought of as taking two or more data points and drawing a line through them that best fits their relationship. The less data points present, the more ambiguous that line becomes. By having larger sets of data, this line becomes more accurately defined as it is less effected by biases</w:t>
+      </w:r>
+      <w:r>
+        <w:t xml:space="preserve"> and outlier data.</w:t>
+      </w:r>
+    </w:p>
+    <w:p>
+      <w:pPr>
+        <w:spacing w:line="480" w:lineRule="auto"/>
+        <w:ind w:firstLine="720"/>
+      </w:pPr>
+      <w:r>
+        <w:lastRenderedPageBreak/>
+        <w:t xml:space="preserve">As such, Companies who can afford it are purchasing incredibly large data sets and handing them off to data scientists to analyze. </w:t>
       </w:r>
       <w:r>
         <w:t xml:space="preserve">These Data Scientists are then left with the problem of efficiency. With such large data sources, inefficient functions </w:t>
@@ -148,11 +215,7 @@
         <w:t xml:space="preserve">data sets. </w:t>
       </w:r>
       <w:r>
-        <w:t xml:space="preserve">Pre-processing is useful for applications that face large usage spikes but otherwise spend large amounts of time idle, such as electronic voting systems. Concurrent processing is useful in situations where shared data is important, such as when many people </w:t>
-      </w:r>
-      <w:r>
-        <w:lastRenderedPageBreak/>
-        <w:t>are trying to buy a single concert ticket, but it can also be used for programs that are run on large scale servers with plenty of reso</w:t>
+        <w:t>Pre-processing is useful for applications that face large usage spikes but otherwise spend large amounts of time idle, such as electronic voting systems. Concurrent processing is useful in situations where shared data is important, such as when many people are trying to buy a single concert ticket, but it can also be used for programs that are run on large scale servers with plenty of reso</w:t>
       </w:r>
       <w:r>
         <w:t>urces available. Trimming data (</w:t>
@@ -427,13 +490,7 @@
         <w:t xml:space="preserve"> vectors are generated by considering the context in which they are used</w:t>
       </w:r>
       <w:r>
-        <w:t xml:space="preserve">, and </w:t>
-      </w:r>
-      <w:r>
-        <w:t>not j</w:t>
-      </w:r>
-      <w:r>
-        <w:t>ust the specific words used</w:t>
+        <w:t>, and not just the specific words used</w:t>
       </w:r>
       <w:r>
         <w:t xml:space="preserve">. This means the vectors are semantic representations of the document they </w:t>
@@ -448,29 +505,86 @@
         <w:t xml:space="preserve"> This is important because of the complexities found in natural language. For example, if one document speaks heavily on banks and stock markets, while another speaks heavily on financial institutions, these documents should be considered similar. However, if we only take the specific words used into account, then the analysis may show that they have little in common. </w:t>
       </w:r>
       <w:r>
-        <w:t>This is unacceptable, as many false negatives would arise. Doc2Vec helps alleviate this problem by considering the context of the entire document. It can recognize that bank and financial institutions are often used in the same context, even if only a few words are shared between the documents.</w:t>
+        <w:t xml:space="preserve">This is unacceptable, as many false negatives would arise. Doc2Vec helps alleviate this problem by considering the context of the entire document. It can recognize that bank and financial institutions are often used in the same context, even if only a few words are shared between the documents. However, this relies heavily on the model built for the doc2vec analysis, and it can only perform accurately in contexts it was properly prepared for. </w:t>
+      </w:r>
+    </w:p>
+    <w:p>
+      <w:pPr>
+        <w:spacing w:line="480" w:lineRule="auto"/>
+      </w:pPr>
+      <w:r>
+        <w:tab/>
+      </w:r>
+      <w:r>
+        <w:t xml:space="preserve">The doc2vec model for this module was built </w:t>
+      </w:r>
+      <w:r>
+        <w:t>using</w:t>
+      </w:r>
+      <w:r>
+        <w:t xml:space="preserve"> </w:t>
+      </w:r>
+      <w:r>
+        <w:t xml:space="preserve">Wikipedia </w:t>
+      </w:r>
+      <w:r>
+        <w:t xml:space="preserve">articles in the Technology industry. This was done for the purpose of maintaining scope and ensuring accuracy in the data gathered. Building a model is computationally expensive, and the resulting file size is always quite large. This meant that training the model for a more general data set was not feasible. Also, for most applications of this module, a general model would not be needed. For example, if this module were to be used to identify patent infringements in the Technology sector, it would only need to be semantically aware of Technology based terminology. By focusing on one topic to build the model off of, we can maintain the accuracy of the tool while keeping a reasonable size and runtime for the module. </w:t>
+      </w:r>
+    </w:p>
+    <w:p>
+      <w:pPr>
+        <w:spacing w:line="480" w:lineRule="auto"/>
+      </w:pPr>
+      <w:r>
+        <w:tab/>
+        <w:t xml:space="preserve">The decision to use Wikipedia articles for building the corpus was made because of its widespread availability and use. </w:t>
+      </w:r>
+      <w:r>
+        <w:t xml:space="preserve">There are countless Wikipedia articles available online, each with a “See Also” section filled with related articles that made building topic-specialized corpora simple and easy. It also simplifies building random corpora, as almost everything in existence today has its own wiki article. </w:t>
+      </w:r>
+      <w:r>
+        <w:t>Another reason Wikipedia was chosen is because</w:t>
+      </w:r>
+      <w:r>
+        <w:t xml:space="preserve"> anyone with internet access can gain immediate access to the articles</w:t>
+      </w:r>
+      <w:r>
+        <w:t xml:space="preserve"> being</w:t>
+      </w:r>
+      <w:r>
+        <w:t xml:space="preserve"> used. This gives the </w:t>
+      </w:r>
+      <w:r>
+        <w:t>reader</w:t>
+      </w:r>
+      <w:r>
+        <w:t xml:space="preserve"> of this </w:t>
+      </w:r>
+      <w:r>
+        <w:t>paper</w:t>
+      </w:r>
+      <w:r>
+        <w:t xml:space="preserve"> the option to look</w:t>
+      </w:r>
+      <w:r>
+        <w:t xml:space="preserve"> up</w:t>
+      </w:r>
+      <w:r>
+        <w:t xml:space="preserve"> articles used and see </w:t>
+      </w:r>
+      <w:r>
+        <w:t>if they are really as similar (or dissimilar) as the tool says.</w:t>
+      </w:r>
+      <w:r>
+        <w:t xml:space="preserve"> This increases the transparency of the experiment by accounting for inaccuracies that may </w:t>
+      </w:r>
+      <w:r>
+        <w:t>result from</w:t>
       </w:r>
       <w:bookmarkStart w:id="0" w:name="_GoBack"/>
       <w:bookmarkEnd w:id="0"/>
       <w:r>
-        <w:t xml:space="preserve"> However, this relies heavily on the model built for the doc2vec analysis, and it can only perform accurately in contexts it was properly prepared for. </w:t>
-      </w:r>
-    </w:p>
-    <w:p>
-      <w:pPr>
-        <w:spacing w:line="480" w:lineRule="auto"/>
-      </w:pPr>
-      <w:r>
-        <w:tab/>
-      </w:r>
-      <w:r>
-        <w:t xml:space="preserve">The doc2vec model for this module was built </w:t>
-      </w:r>
-      <w:r>
-        <w:t>using</w:t>
-      </w:r>
-      <w:r>
-        <w:t xml:space="preserve"> articles in the Technology industry. This was done for the purpose of maintaining scope and ensuring accuracy in the data gathered. Building a model is computationally expensive, and the resulting file size is always quite large. This meant that training the model for a more general data set was not feasible. Also, for most applications of this module, a general model would not be needed. For example, if this module were to be used to identify patent infringements in the Technology sector, it would only need to be semantically aware of Technology based terminology. By focusing on one topic to build the model off of, we can maintain the accuracy of the tool while keeping a reasonable size and runtime for the module. </w:t>
+        <w:t xml:space="preserve"> the similarity analysis portion of the tool. </w:t>
       </w:r>
     </w:p>
     <w:sectPr>

</xml_diff>

<commit_message>
Two more pages of progress
</commit_message>
<xml_diff>
--- a/Thesis paper.docx
+++ b/Thesis paper.docx
@@ -121,32 +121,142 @@
     <w:p>
       <w:pPr>
         <w:spacing w:line="480" w:lineRule="auto"/>
-        <w:ind w:firstLine="720"/>
-      </w:pPr>
-      <w:r>
-        <w:t xml:space="preserve">In Data Science, more data always leads to a more accurate answer. </w:t>
-      </w:r>
-      <w:r>
-        <w:t>Companies use data analysis to predict future events based on past occurrences. This is done by gathering data points, determining their relationship, and using that relationship to infer target results. This can be thought of as taking two or more data points and drawing a line through them that best fits their relationship. The less data points present, the more ambiguous that line becomes. By having larger sets of data, this line becomes more accurately defined as it is less effected by biases</w:t>
+      </w:pPr>
+      <w:r>
+        <w:tab/>
+        <w:t xml:space="preserve">“Big data” is a major tech buzzword that gets defined in many different ways. </w:t>
+      </w:r>
+      <w:r>
+        <w:t>Here, we will define it as an umbrella term that covers all technologies and methodologies used for sto</w:t>
+      </w:r>
+      <w:r>
+        <w:t>ring and utilizing large volumes</w:t>
+      </w:r>
+      <w:r>
+        <w:t xml:space="preserve"> of data. </w:t>
+      </w:r>
+      <w:r>
+        <w:t xml:space="preserve">The inclusion of large volumes of data is an essential, widely accepted attribute of Big Data. </w:t>
+      </w:r>
+      <w:r>
+        <w:t>The definition of “large volumes of data” is debated as well, but can be seen as any data that are too large for traditional storing and analytical processes</w:t>
+      </w:r>
+      <w:r>
+        <w:t xml:space="preserve"> [4]</w:t>
+      </w:r>
+      <w:r>
+        <w:t xml:space="preserve">. </w:t>
+      </w:r>
+      <w:r>
+        <w:t xml:space="preserve">Next, many definitions include velocity of analysis as an essential Big Data attribute. </w:t>
+      </w:r>
+      <w:r>
+        <w:t xml:space="preserve">This ties back into the large volumes of data, as the analytical programs used must be efficient enough to provide results in a reasonable time frame. </w:t>
+      </w:r>
+    </w:p>
+    <w:p>
+      <w:pPr>
+        <w:spacing w:line="480" w:lineRule="auto"/>
+      </w:pPr>
+      <w:r>
+        <w:lastRenderedPageBreak/>
+        <w:t>Companies are leveraging Big D</w:t>
+      </w:r>
+      <w:r>
+        <w:t>ata analysis to predict future events based on past occurrences. This is done by gathering data points, determining their relationship, and using that relationship to infer target results. This can be thought of as taking two or more data points and drawing a line through them that best fits their relationship. The less data points present, the more ambiguous that line becomes. By having larger sets of data, this line becomes more accurately defined as it is less effected by biases</w:t>
       </w:r>
       <w:r>
         <w:t xml:space="preserve"> and outlier data.</w:t>
       </w:r>
-    </w:p>
-    <w:p>
-      <w:pPr>
-        <w:spacing w:line="480" w:lineRule="auto"/>
-        <w:ind w:firstLine="720"/>
-      </w:pPr>
-      <w:r>
-        <w:lastRenderedPageBreak/>
+      <w:r>
+        <w:t xml:space="preserve"> </w:t>
+      </w:r>
+      <w:r>
         <w:t xml:space="preserve">As such, Companies who can afford it are purchasing incredibly large data sets and handing them off to data scientists to analyze. </w:t>
       </w:r>
       <w:r>
-        <w:t xml:space="preserve">These Data Scientists are then left with the problem of efficiency. With such large data sources, inefficient functions </w:t>
-      </w:r>
-      <w:r>
-        <w:t xml:space="preserve">can render a program useless. </w:t>
+        <w:t xml:space="preserve">These Data Scientists are then left with the problem of efficiency. </w:t>
+      </w:r>
+      <w:r>
+        <w:t>However, there are many</w:t>
+      </w:r>
+      <w:r>
+        <w:t xml:space="preserve"> data analytics tools </w:t>
+      </w:r>
+      <w:r>
+        <w:t xml:space="preserve">that </w:t>
+      </w:r>
+      <w:r>
+        <w:t>do not make us</w:t>
+      </w:r>
+      <w:r>
+        <w:t xml:space="preserve"> of optimal data transformation or</w:t>
+      </w:r>
+      <w:r>
+        <w:t xml:space="preserve"> eff</w:t>
+      </w:r>
+      <w:r>
+        <w:t>icient analysis</w:t>
+      </w:r>
+      <w:r>
+        <w:t xml:space="preserve"> [3]</w:t>
+      </w:r>
+      <w:r>
+        <w:t xml:space="preserve">. </w:t>
+      </w:r>
+      <w:r>
+        <w:t xml:space="preserve">With such large data sources, </w:t>
+      </w:r>
+      <w:r>
+        <w:t xml:space="preserve">these inefficiencies </w:t>
+      </w:r>
+      <w:r>
+        <w:t xml:space="preserve">render a program useless. </w:t>
+      </w:r>
+      <w:r>
+        <w:t>While the</w:t>
+      </w:r>
+      <w:r>
+        <w:t xml:space="preserve"> program </w:t>
+      </w:r>
+      <w:r>
+        <w:t>used in this research</w:t>
+      </w:r>
+      <w:r>
+        <w:t xml:space="preserve"> </w:t>
+      </w:r>
+      <w:r>
+        <w:t>is not necessarily a</w:t>
+      </w:r>
+      <w:r>
+        <w:t xml:space="preserve"> part of “Big Data”, the multi-tiered approach</w:t>
+      </w:r>
+      <w:r>
+        <w:t xml:space="preserve"> used</w:t>
+      </w:r>
+      <w:r>
+        <w:t xml:space="preserve"> </w:t>
+      </w:r>
+      <w:r>
+        <w:t xml:space="preserve">still offers </w:t>
+      </w:r>
+      <w:r>
+        <w:t xml:space="preserve">the </w:t>
+      </w:r>
+      <w:r>
+        <w:t>potential efficiency gains</w:t>
+      </w:r>
+      <w:r>
+        <w:t xml:space="preserve"> </w:t>
+      </w:r>
+      <w:r>
+        <w:t>that</w:t>
+      </w:r>
+      <w:r>
+        <w:t xml:space="preserve"> </w:t>
+      </w:r>
+      <w:r>
+        <w:t xml:space="preserve">Big Data applications are reliant on. </w:t>
       </w:r>
     </w:p>
     <w:p>
@@ -381,13 +491,8 @@
       <w:r>
         <w:t xml:space="preserve"> </w:t>
       </w:r>
-      <w:proofErr w:type="spellStart"/>
-      <w:r>
-        <w:t>BeautifulSoup</w:t>
-      </w:r>
-      <w:proofErr w:type="spellEnd"/>
-      <w:r>
-        <w:t xml:space="preserve">, </w:t>
+      <w:r>
+        <w:t xml:space="preserve">BeautifulSoup, </w:t>
       </w:r>
       <w:r>
         <w:t>pandas</w:t>
@@ -398,21 +503,97 @@
       <w:r>
         <w:t xml:space="preserve">ec, </w:t>
       </w:r>
-      <w:proofErr w:type="spellStart"/>
-      <w:r>
-        <w:t>nltk</w:t>
-      </w:r>
-      <w:proofErr w:type="spellEnd"/>
-      <w:r>
-        <w:t xml:space="preserve">, and </w:t>
-      </w:r>
-      <w:proofErr w:type="spellStart"/>
-      <w:r>
-        <w:t>sklearn</w:t>
-      </w:r>
-      <w:proofErr w:type="spellEnd"/>
-      <w:r>
-        <w:t xml:space="preserve">. </w:t>
+      <w:r>
+        <w:t xml:space="preserve">nltk, and sklearn. </w:t>
+      </w:r>
+    </w:p>
+    <w:p>
+      <w:pPr>
+        <w:spacing w:line="480" w:lineRule="auto"/>
+      </w:pPr>
+      <w:r>
+        <w:tab/>
+        <w:t xml:space="preserve">The module was created in a </w:t>
+      </w:r>
+      <w:r>
+        <w:t>J</w:t>
+      </w:r>
+      <w:r>
+        <w:t>upyter n</w:t>
+      </w:r>
+      <w:r>
+        <w:t xml:space="preserve">otebook development environment. For the unaware, Jupyter notebook is a web-based Integrated Development Environment (IDE) that </w:t>
+      </w:r>
+      <w:r>
+        <w:t xml:space="preserve">is most popularly used for creating analytical applications. </w:t>
+      </w:r>
+      <w:r>
+        <w:t xml:space="preserve">The most critical component of the IDE is its use of cells to structure a program. These cells allow code to be partitioned into sections that are written, executed, and tested separately. However, the global scope of the program is still maintained. With this methodology in place, certain functions only need to be ran once per session, and their outputs can be used over and over again in different contexts without having to worry about crazy file management schemes. </w:t>
+      </w:r>
+      <w:r>
+        <w:t>Development time was shortened considerably as less time was spent waiting for computationally expensive functions to run.</w:t>
+      </w:r>
+    </w:p>
+    <w:p>
+      <w:pPr>
+        <w:spacing w:line="480" w:lineRule="auto"/>
+      </w:pPr>
+      <w:r>
+        <w:tab/>
+        <w:t xml:space="preserve">Using Jupyter Notebook </w:t>
+      </w:r>
+      <w:r>
+        <w:t xml:space="preserve">to lower development time was essential to keep this project in scope. </w:t>
+      </w:r>
+      <w:r>
+        <w:t xml:space="preserve">As discussed earlier, analysis on large sets of data is incredibly resource intensive. </w:t>
+      </w:r>
+      <w:r>
+        <w:t>This tool was written and tested</w:t>
+      </w:r>
+      <w:r>
+        <w:t xml:space="preserve"> on a personal computer with a 1.6 GHz intel i5 processor. </w:t>
+      </w:r>
+      <w:r>
+        <w:t xml:space="preserve">One example that illustrates how the IDE can be leveraged is found in the function responsible for fulling the corpora. </w:t>
+      </w:r>
+      <w:r>
+        <w:t>There are two factors that affect the time it takes to fill</w:t>
+      </w:r>
+      <w:r>
+        <w:t xml:space="preserve"> the corp</w:t>
+      </w:r>
+      <w:r>
+        <w:t>ora. The first is computational resources, which is rather obvious. The second factor, network speed, is far more important here.</w:t>
+      </w:r>
+      <w:bookmarkStart w:id="0" w:name="_GoBack"/>
+      <w:bookmarkEnd w:id="0"/>
+      <w:r>
+        <w:t xml:space="preserve"> </w:t>
+      </w:r>
+      <w:r>
+        <w:t xml:space="preserve">With the </w:t>
+      </w:r>
+      <w:r>
+        <w:t xml:space="preserve">limited computationally resources available </w:t>
+      </w:r>
+      <w:r>
+        <w:t>when</w:t>
+      </w:r>
+      <w:r>
+        <w:t xml:space="preserve"> designing and</w:t>
+      </w:r>
+      <w:r>
+        <w:t xml:space="preserve"> </w:t>
+      </w:r>
+      <w:r>
+        <w:t>testing</w:t>
+      </w:r>
+      <w:r>
+        <w:t xml:space="preserve"> the</w:t>
+      </w:r>
+      <w:r>
+        <w:t xml:space="preserve"> tool, wasting time by unnecessarily re-executing functions would have been fatal to the project’s success. </w:t>
       </w:r>
     </w:p>
     <w:p>
@@ -516,6 +697,137 @@
         <w:tab/>
       </w:r>
       <w:r>
+        <w:t>With the document vectors prepared, the</w:t>
+      </w:r>
+      <w:r>
+        <w:t xml:space="preserve"> module </w:t>
+      </w:r>
+      <w:r>
+        <w:t>utilizes cosine analysis to determine</w:t>
+      </w:r>
+      <w:r>
+        <w:t xml:space="preserve"> their similarity</w:t>
+      </w:r>
+      <w:r>
+        <w:t>.</w:t>
+      </w:r>
+      <w:r>
+        <w:t xml:space="preserve"> This means that the similarity of the documents is determined by taking the cosine of the angle between the vectors. </w:t>
+      </w:r>
+      <w:r>
+        <w:t xml:space="preserve"> </w:t>
+      </w:r>
+      <w:r>
+        <w:t>This approach allows documents to be analyzed according to their semantic orientation, as opposed to a b</w:t>
+      </w:r>
+      <w:r>
+        <w:t>ag-of-words approach that gives more significance to</w:t>
+      </w:r>
+      <w:r>
+        <w:t xml:space="preserve"> the specific words that </w:t>
+      </w:r>
+      <w:r>
+        <w:t>appear</w:t>
+      </w:r>
+      <w:r>
+        <w:t>.</w:t>
+      </w:r>
+      <w:r>
+        <w:t xml:space="preserve"> False-negatives and false-positives are avoided</w:t>
+      </w:r>
+      <w:r>
+        <w:t xml:space="preserve"> </w:t>
+      </w:r>
+      <w:r>
+        <w:t>as a result of</w:t>
+      </w:r>
+      <w:r>
+        <w:t xml:space="preserve"> the program </w:t>
+      </w:r>
+      <w:r>
+        <w:t>prioritizing</w:t>
+      </w:r>
+      <w:r>
+        <w:t xml:space="preserve"> context over content. This </w:t>
+      </w:r>
+      <w:r>
+        <w:t xml:space="preserve">helps make </w:t>
+      </w:r>
+      <w:r>
+        <w:t xml:space="preserve">the program far more robust. </w:t>
+      </w:r>
+    </w:p>
+    <w:p>
+      <w:pPr>
+        <w:spacing w:line="480" w:lineRule="auto"/>
+      </w:pPr>
+      <w:r>
+        <w:tab/>
+        <w:t xml:space="preserve">Another package that was considered for performing the text-analysis was word2vec. Word2vec works very similarly to doc2vec, but is built to be used on short phrases. This made word2vec seem like the best option for analyzing the title and subtitles of each document. </w:t>
+      </w:r>
+      <w:r>
+        <w:t>Even though word2vec would have been more accurate than doc2vec in analyzing article</w:t>
+      </w:r>
+      <w:r>
+        <w:t xml:space="preserve"> </w:t>
+      </w:r>
+      <w:r>
+        <w:t xml:space="preserve">titles, </w:t>
+      </w:r>
+      <w:r>
+        <w:t xml:space="preserve">there were a few considerations that held word2vec back. One of these </w:t>
+      </w:r>
+      <w:r>
+        <w:t>considerations</w:t>
+      </w:r>
+      <w:r>
+        <w:t xml:space="preserve"> was the variable length of the titles. Some titles were too long to be accurately summed into a vector, and the variety of title lengths made it hard to account for all possible cases. The second </w:t>
+      </w:r>
+      <w:r>
+        <w:t xml:space="preserve">consideration </w:t>
+      </w:r>
+      <w:r>
+        <w:t xml:space="preserve">found with word2vec was that it could not handle </w:t>
+      </w:r>
+      <w:r>
+        <w:t xml:space="preserve">full document </w:t>
+      </w:r>
+      <w:r>
+        <w:t xml:space="preserve">length analysis. This meant that doc2vec </w:t>
+      </w:r>
+      <w:r>
+        <w:t>model was still necessary, and t</w:t>
+      </w:r>
+      <w:r>
+        <w:t>raining, storing, and using two models is</w:t>
+      </w:r>
+      <w:r>
+        <w:t xml:space="preserve"> incredibly resource heavy. As </w:t>
+      </w:r>
+      <w:r>
+        <w:t>a result, word2vec did not provide</w:t>
+      </w:r>
+      <w:r>
+        <w:t xml:space="preserve"> enough value for the resources it </w:t>
+      </w:r>
+      <w:r>
+        <w:t>required to run</w:t>
+      </w:r>
+      <w:r>
+        <w:t xml:space="preserve">. </w:t>
+      </w:r>
+      <w:r>
+        <w:t xml:space="preserve"> </w:t>
+      </w:r>
+    </w:p>
+    <w:p>
+      <w:pPr>
+        <w:spacing w:line="480" w:lineRule="auto"/>
+      </w:pPr>
+      <w:r>
+        <w:tab/>
+      </w:r>
+      <w:r>
         <w:t xml:space="preserve">The doc2vec model for this module was built </w:t>
       </w:r>
       <w:r>
@@ -581,11 +893,218 @@
       <w:r>
         <w:t>result from</w:t>
       </w:r>
-      <w:bookmarkStart w:id="0" w:name="_GoBack"/>
-      <w:bookmarkEnd w:id="0"/>
       <w:r>
         <w:t xml:space="preserve"> the similarity analysis portion of the tool. </w:t>
       </w:r>
+    </w:p>
+    <w:p>
+      <w:pPr>
+        <w:spacing w:line="480" w:lineRule="auto"/>
+      </w:pPr>
+      <w:r>
+        <w:tab/>
+      </w:r>
+      <w:r>
+        <w:t>The corpora that are analyzed for this research were designed to mimic potential real world use-cases while also accounting for possible biases. To do this, three types of corpora were defined. First, one of three starting seeds is chosen. These seeds, all related to the Information Technology Industry, are then used to build a</w:t>
+      </w:r>
+      <w:r>
+        <w:t xml:space="preserve"> corpus using</w:t>
+      </w:r>
+      <w:r>
+        <w:t xml:space="preserve"> related articles. This is done by grabbing the URLs located in the seed article’s “See Also” </w:t>
+      </w:r>
+      <w:r>
+        <w:t>page. The</w:t>
+      </w:r>
+      <w:r>
+        <w:t xml:space="preserve"> process repeats itself on each article added until the specified sample size is reached.</w:t>
+      </w:r>
+      <w:r>
+        <w:t xml:space="preserve"> This is called the </w:t>
+      </w:r>
+      <w:r>
+        <w:rPr>
+          <w:i/>
+        </w:rPr>
+        <w:t>all related</w:t>
+      </w:r>
+      <w:r>
+        <w:t xml:space="preserve"> corpus.</w:t>
+      </w:r>
+      <w:r>
+        <w:t xml:space="preserve"> The next type of corpus</w:t>
+      </w:r>
+      <w:r>
+        <w:t xml:space="preserve"> is entirely </w:t>
+      </w:r>
+      <w:r>
+        <w:rPr>
+          <w:i/>
+        </w:rPr>
+        <w:t>random</w:t>
+      </w:r>
+      <w:r>
+        <w:t>, and</w:t>
+      </w:r>
+      <w:r>
+        <w:t xml:space="preserve"> </w:t>
+      </w:r>
+      <w:r>
+        <w:t>gets built using Wikipedia’s random article function until the specified sample size is reached.</w:t>
+      </w:r>
+      <w:r>
+        <w:t xml:space="preserve"> </w:t>
+      </w:r>
+      <w:r>
+        <w:t>Finally, a third</w:t>
+      </w:r>
+      <w:r>
+        <w:t xml:space="preserve"> </w:t>
+      </w:r>
+      <w:r>
+        <w:t>corpus</w:t>
+      </w:r>
+      <w:r>
+        <w:t xml:space="preserve">, named </w:t>
+      </w:r>
+      <w:r>
+        <w:rPr>
+          <w:i/>
+        </w:rPr>
+        <w:t>fifty-fifty</w:t>
+      </w:r>
+      <w:r>
+        <w:t xml:space="preserve"> is built using both of these methodologies. Half of the corpus is filled by using the seed and its related articles, and the other half is filled using the random article function. </w:t>
+      </w:r>
+    </w:p>
+    <w:p>
+      <w:pPr>
+        <w:spacing w:line="480" w:lineRule="auto"/>
+        <w:ind w:firstLine="720"/>
+      </w:pPr>
+      <w:r>
+        <w:t xml:space="preserve">These three corpora are core to the analysis being done, so they were designed to offset each other’s biases. </w:t>
+      </w:r>
+      <w:r>
+        <w:t xml:space="preserve">The </w:t>
+      </w:r>
+      <w:r>
+        <w:rPr>
+          <w:i/>
+        </w:rPr>
+        <w:t xml:space="preserve">all </w:t>
+      </w:r>
+      <w:r>
+        <w:rPr>
+          <w:i/>
+        </w:rPr>
+        <w:t>related</w:t>
+      </w:r>
+      <w:r>
+        <w:t xml:space="preserve"> corpus is incredibly dense with articles relating to the information technology industry. By using this corpus to build the model, the</w:t>
+      </w:r>
+      <w:r>
+        <w:t xml:space="preserve"> program</w:t>
+      </w:r>
+      <w:r>
+        <w:t xml:space="preserve"> becomes</w:t>
+      </w:r>
+      <w:r>
+        <w:t xml:space="preserve"> </w:t>
+      </w:r>
+      <w:r>
+        <w:t>optimized for</w:t>
+      </w:r>
+      <w:r>
+        <w:t xml:space="preserve"> dealing with</w:t>
+      </w:r>
+      <w:r>
+        <w:t xml:space="preserve"> articles related</w:t>
+      </w:r>
+      <w:r>
+        <w:t xml:space="preserve"> to information technology. This decision was made </w:t>
+      </w:r>
+      <w:r>
+        <w:t xml:space="preserve">with real world use cases in mind. </w:t>
+      </w:r>
+      <w:r>
+        <w:t>Using the patent infringement identification example from before,</w:t>
+      </w:r>
+      <w:r>
+        <w:t xml:space="preserve"> this program </w:t>
+      </w:r>
+      <w:r>
+        <w:t xml:space="preserve">would work </w:t>
+      </w:r>
+      <w:r>
+        <w:t>best under the assumption that it</w:t>
+      </w:r>
+      <w:r>
+        <w:t xml:space="preserve"> will be used for a specific industry that the model was built to understand.</w:t>
+      </w:r>
+      <w:r>
+        <w:t xml:space="preserve"> </w:t>
+      </w:r>
+    </w:p>
+    <w:p>
+      <w:pPr>
+        <w:spacing w:line="480" w:lineRule="auto"/>
+        <w:ind w:firstLine="720"/>
+      </w:pPr>
+      <w:r>
+        <w:t>However, the program should still be reasonably capable of analyzing documents it was directly trained for. Otherwise, the multi-tiered approach will not be able to appropriately filter all of the articles it encounters.</w:t>
+      </w:r>
+      <w:r>
+        <w:t xml:space="preserve"> Any inconsistencies resulting from this directly affects the effectiveness of the multi-tiered approach</w:t>
+      </w:r>
+      <w:r>
+        <w:t>, and</w:t>
+      </w:r>
+      <w:r>
+        <w:t xml:space="preserve"> threatens the validity of the data gathered i</w:t>
+      </w:r>
+      <w:r>
+        <w:t xml:space="preserve">n this research. </w:t>
+      </w:r>
+      <w:r>
+        <w:t xml:space="preserve">The fifty-fifty and random corpora are used to test </w:t>
+      </w:r>
+      <w:r>
+        <w:t>against this bias to see if the program can operate successfully with a broad variety of data.</w:t>
+      </w:r>
+      <w:r>
+        <w:t xml:space="preserve"> </w:t>
+      </w:r>
+      <w:r>
+        <w:t xml:space="preserve"> </w:t>
+      </w:r>
+      <w:r>
+        <w:t xml:space="preserve">The data gained from analyzing these corpora </w:t>
+      </w:r>
+      <w:r>
+        <w:t xml:space="preserve">will determine the consistency and robustness of the program, </w:t>
+      </w:r>
+      <w:r>
+        <w:t>and serves to test</w:t>
+      </w:r>
+      <w:r>
+        <w:t xml:space="preserve"> the validity of the data found using the </w:t>
+      </w:r>
+      <w:r>
+        <w:rPr>
+          <w:i/>
+        </w:rPr>
+        <w:t xml:space="preserve">all related </w:t>
+      </w:r>
+      <w:r>
+        <w:t xml:space="preserve">corpus. </w:t>
+      </w:r>
+    </w:p>
+    <w:p>
+      <w:pPr>
+        <w:spacing w:line="480" w:lineRule="auto"/>
+        <w:ind w:firstLine="720"/>
+      </w:pPr>
     </w:p>
     <w:sectPr>
       <w:pgSz w:w="12240" w:h="15840"/>

</xml_diff>

<commit_message>
Indexed + abstract added
</commit_message>
<xml_diff>
--- a/Thesis paper.docx
+++ b/Thesis paper.docx
@@ -14,9 +14,673 @@
       <w:pPr>
         <w:spacing w:line="480" w:lineRule="auto"/>
         <w:jc w:val="center"/>
-      </w:pPr>
-      <w:r>
-        <w:t>Multi-tiered text analysis</w:t>
+        <w:rPr>
+          <w:b/>
+          <w:u w:val="single"/>
+        </w:rPr>
+      </w:pPr>
+      <w:r>
+        <w:rPr>
+          <w:b/>
+          <w:u w:val="single"/>
+        </w:rPr>
+        <w:t>Multi-tiered Text A</w:t>
+      </w:r>
+      <w:r>
+        <w:rPr>
+          <w:b/>
+          <w:u w:val="single"/>
+        </w:rPr>
+        <w:t>nalysis</w:t>
+      </w:r>
+    </w:p>
+    <w:p>
+      <w:pPr>
+        <w:spacing w:line="480" w:lineRule="auto"/>
+        <w:jc w:val="center"/>
+        <w:rPr>
+          <w:b/>
+          <w:u w:val="single"/>
+        </w:rPr>
+      </w:pPr>
+    </w:p>
+    <w:p>
+      <w:pPr>
+        <w:spacing w:line="480" w:lineRule="auto"/>
+        <w:jc w:val="center"/>
+        <w:rPr>
+          <w:b/>
+          <w:u w:val="single"/>
+        </w:rPr>
+      </w:pPr>
+    </w:p>
+    <w:p>
+      <w:pPr>
+        <w:spacing w:line="480" w:lineRule="auto"/>
+        <w:jc w:val="center"/>
+        <w:rPr>
+          <w:b/>
+          <w:u w:val="single"/>
+        </w:rPr>
+      </w:pPr>
+    </w:p>
+    <w:p>
+      <w:pPr>
+        <w:spacing w:line="480" w:lineRule="auto"/>
+        <w:jc w:val="center"/>
+        <w:rPr>
+          <w:b/>
+          <w:u w:val="single"/>
+        </w:rPr>
+      </w:pPr>
+    </w:p>
+    <w:p>
+      <w:pPr>
+        <w:spacing w:line="480" w:lineRule="auto"/>
+        <w:jc w:val="center"/>
+        <w:rPr>
+          <w:b/>
+          <w:u w:val="single"/>
+        </w:rPr>
+      </w:pPr>
+    </w:p>
+    <w:p>
+      <w:pPr>
+        <w:spacing w:line="480" w:lineRule="auto"/>
+        <w:jc w:val="center"/>
+        <w:rPr>
+          <w:b/>
+          <w:u w:val="single"/>
+        </w:rPr>
+      </w:pPr>
+    </w:p>
+    <w:p>
+      <w:pPr>
+        <w:spacing w:line="480" w:lineRule="auto"/>
+        <w:jc w:val="center"/>
+        <w:rPr>
+          <w:b/>
+          <w:u w:val="single"/>
+        </w:rPr>
+      </w:pPr>
+    </w:p>
+    <w:p>
+      <w:pPr>
+        <w:spacing w:line="480" w:lineRule="auto"/>
+        <w:jc w:val="center"/>
+        <w:rPr>
+          <w:b/>
+          <w:u w:val="single"/>
+        </w:rPr>
+      </w:pPr>
+    </w:p>
+    <w:p>
+      <w:pPr>
+        <w:spacing w:line="480" w:lineRule="auto"/>
+        <w:jc w:val="center"/>
+        <w:rPr>
+          <w:b/>
+          <w:u w:val="single"/>
+        </w:rPr>
+      </w:pPr>
+    </w:p>
+    <w:p>
+      <w:pPr>
+        <w:spacing w:line="480" w:lineRule="auto"/>
+        <w:jc w:val="center"/>
+        <w:rPr>
+          <w:b/>
+          <w:u w:val="single"/>
+        </w:rPr>
+      </w:pPr>
+    </w:p>
+    <w:p>
+      <w:pPr>
+        <w:spacing w:line="480" w:lineRule="auto"/>
+        <w:jc w:val="center"/>
+        <w:rPr>
+          <w:b/>
+          <w:u w:val="single"/>
+        </w:rPr>
+      </w:pPr>
+    </w:p>
+    <w:p>
+      <w:pPr>
+        <w:spacing w:line="480" w:lineRule="auto"/>
+        <w:jc w:val="center"/>
+        <w:rPr>
+          <w:b/>
+          <w:u w:val="single"/>
+        </w:rPr>
+      </w:pPr>
+    </w:p>
+    <w:p>
+      <w:pPr>
+        <w:spacing w:line="480" w:lineRule="auto"/>
+        <w:jc w:val="center"/>
+        <w:rPr>
+          <w:b/>
+          <w:u w:val="single"/>
+        </w:rPr>
+      </w:pPr>
+    </w:p>
+    <w:p>
+      <w:pPr>
+        <w:spacing w:line="480" w:lineRule="auto"/>
+        <w:jc w:val="center"/>
+        <w:rPr>
+          <w:b/>
+          <w:u w:val="single"/>
+        </w:rPr>
+      </w:pPr>
+    </w:p>
+    <w:p>
+      <w:pPr>
+        <w:spacing w:line="480" w:lineRule="auto"/>
+        <w:jc w:val="center"/>
+        <w:rPr>
+          <w:b/>
+          <w:u w:val="single"/>
+        </w:rPr>
+      </w:pPr>
+    </w:p>
+    <w:p>
+      <w:pPr>
+        <w:spacing w:line="480" w:lineRule="auto"/>
+        <w:jc w:val="center"/>
+        <w:rPr>
+          <w:b/>
+          <w:u w:val="single"/>
+        </w:rPr>
+      </w:pPr>
+    </w:p>
+    <w:p>
+      <w:pPr>
+        <w:spacing w:line="480" w:lineRule="auto"/>
+        <w:jc w:val="center"/>
+        <w:rPr>
+          <w:b/>
+          <w:u w:val="single"/>
+        </w:rPr>
+      </w:pPr>
+    </w:p>
+    <w:p>
+      <w:pPr>
+        <w:spacing w:line="480" w:lineRule="auto"/>
+        <w:jc w:val="center"/>
+        <w:rPr>
+          <w:b/>
+          <w:u w:val="single"/>
+        </w:rPr>
+      </w:pPr>
+    </w:p>
+    <w:p>
+      <w:pPr>
+        <w:spacing w:line="480" w:lineRule="auto"/>
+        <w:jc w:val="center"/>
+        <w:rPr>
+          <w:b/>
+          <w:u w:val="single"/>
+        </w:rPr>
+      </w:pPr>
+    </w:p>
+    <w:p>
+      <w:pPr>
+        <w:spacing w:line="480" w:lineRule="auto"/>
+        <w:jc w:val="center"/>
+        <w:rPr>
+          <w:b/>
+          <w:u w:val="single"/>
+        </w:rPr>
+      </w:pPr>
+    </w:p>
+    <w:p>
+      <w:pPr>
+        <w:spacing w:line="480" w:lineRule="auto"/>
+        <w:jc w:val="center"/>
+        <w:rPr>
+          <w:b/>
+        </w:rPr>
+      </w:pPr>
+      <w:r>
+        <w:rPr>
+          <w:b/>
+          <w:u w:val="single"/>
+        </w:rPr>
+        <w:lastRenderedPageBreak/>
+        <w:t>Table of Contents</w:t>
+      </w:r>
+    </w:p>
+    <w:p>
+      <w:pPr>
+        <w:pStyle w:val="ListParagraph"/>
+        <w:spacing w:line="480" w:lineRule="auto"/>
+        <w:rPr>
+          <w:b/>
+        </w:rPr>
+      </w:pPr>
+      <w:r>
+        <w:rPr>
+          <w:b/>
+        </w:rPr>
+        <w:t>I. Introduction</w:t>
+      </w:r>
+    </w:p>
+    <w:p>
+      <w:pPr>
+        <w:pStyle w:val="ListParagraph"/>
+        <w:spacing w:line="480" w:lineRule="auto"/>
+        <w:ind w:left="1080"/>
+        <w:rPr>
+          <w:b/>
+          <w:szCs w:val="28"/>
+        </w:rPr>
+      </w:pPr>
+      <w:proofErr w:type="spellStart"/>
+      <w:r>
+        <w:rPr>
+          <w:b/>
+        </w:rPr>
+        <w:t>i</w:t>
+      </w:r>
+      <w:proofErr w:type="spellEnd"/>
+      <w:r>
+        <w:rPr>
+          <w:b/>
+        </w:rPr>
+        <w:t xml:space="preserve">.   </w:t>
+      </w:r>
+      <w:r>
+        <w:rPr>
+          <w:b/>
+          <w:szCs w:val="28"/>
+        </w:rPr>
+        <w:t>Why Computational Efficiency is Essential</w:t>
+      </w:r>
+    </w:p>
+    <w:p>
+      <w:pPr>
+        <w:pStyle w:val="ListParagraph"/>
+        <w:spacing w:line="480" w:lineRule="auto"/>
+        <w:ind w:left="1080"/>
+        <w:rPr>
+          <w:b/>
+        </w:rPr>
+      </w:pPr>
+      <w:r>
+        <w:rPr>
+          <w:b/>
+        </w:rPr>
+        <w:t xml:space="preserve">ii.  </w:t>
+      </w:r>
+      <w:r>
+        <w:rPr>
+          <w:b/>
+        </w:rPr>
+        <w:t>Why Use a Multi-Tiered Approach?</w:t>
+      </w:r>
+    </w:p>
+    <w:p>
+      <w:pPr>
+        <w:pStyle w:val="ListParagraph"/>
+        <w:spacing w:line="480" w:lineRule="auto"/>
+        <w:ind w:left="1080"/>
+        <w:rPr>
+          <w:b/>
+        </w:rPr>
+      </w:pPr>
+      <w:r>
+        <w:rPr>
+          <w:b/>
+        </w:rPr>
+        <w:t xml:space="preserve">iii. </w:t>
+      </w:r>
+      <w:r>
+        <w:rPr>
+          <w:b/>
+        </w:rPr>
+        <w:t>Potential Real World Applications</w:t>
+      </w:r>
+    </w:p>
+    <w:p>
+      <w:pPr>
+        <w:spacing w:line="480" w:lineRule="auto"/>
+        <w:rPr>
+          <w:b/>
+        </w:rPr>
+      </w:pPr>
+      <w:r>
+        <w:tab/>
+      </w:r>
+      <w:r>
+        <w:rPr>
+          <w:b/>
+        </w:rPr>
+        <w:t>II.</w:t>
+      </w:r>
+      <w:r>
+        <w:t xml:space="preserve"> </w:t>
+      </w:r>
+      <w:r>
+        <w:rPr>
+          <w:b/>
+        </w:rPr>
+        <w:t>Dev</w:t>
+      </w:r>
+      <w:r>
+        <w:rPr>
+          <w:b/>
+        </w:rPr>
+        <w:t>eloping the Script</w:t>
+      </w:r>
+    </w:p>
+    <w:p>
+      <w:pPr>
+        <w:spacing w:line="480" w:lineRule="auto"/>
+        <w:ind w:firstLine="720"/>
+        <w:rPr>
+          <w:b/>
+          <w:sz w:val="28"/>
+        </w:rPr>
+      </w:pPr>
+      <w:r>
+        <w:rPr>
+          <w:b/>
+        </w:rPr>
+        <w:t xml:space="preserve">       </w:t>
+      </w:r>
+      <w:proofErr w:type="spellStart"/>
+      <w:r>
+        <w:rPr>
+          <w:b/>
+        </w:rPr>
+        <w:t>i</w:t>
+      </w:r>
+      <w:proofErr w:type="spellEnd"/>
+      <w:r>
+        <w:rPr>
+          <w:b/>
+        </w:rPr>
+        <w:t xml:space="preserve">.  </w:t>
+      </w:r>
+      <w:r>
+        <w:rPr>
+          <w:b/>
+        </w:rPr>
+        <w:t>Development Environment</w:t>
+      </w:r>
+      <w:r>
+        <w:rPr>
+          <w:b/>
+          <w:sz w:val="28"/>
+        </w:rPr>
+        <w:t xml:space="preserve"> </w:t>
+      </w:r>
+    </w:p>
+    <w:p>
+      <w:pPr>
+        <w:spacing w:line="480" w:lineRule="auto"/>
+        <w:rPr>
+          <w:b/>
+        </w:rPr>
+      </w:pPr>
+      <w:r>
+        <w:rPr>
+          <w:b/>
+          <w:sz w:val="28"/>
+        </w:rPr>
+        <w:t xml:space="preserve">                 </w:t>
+      </w:r>
+      <w:r>
+        <w:rPr>
+          <w:b/>
+        </w:rPr>
+        <w:t>ii.</w:t>
+      </w:r>
+      <w:r>
+        <w:t xml:space="preserve">  </w:t>
+      </w:r>
+      <w:r>
+        <w:rPr>
+          <w:b/>
+        </w:rPr>
+        <w:t>Python Packages</w:t>
+      </w:r>
+    </w:p>
+    <w:p>
+      <w:pPr>
+        <w:spacing w:line="480" w:lineRule="auto"/>
+        <w:rPr>
+          <w:b/>
+        </w:rPr>
+      </w:pPr>
+      <w:r>
+        <w:rPr>
+          <w:b/>
+        </w:rPr>
+        <w:tab/>
+        <w:t xml:space="preserve">      </w:t>
+      </w:r>
+      <w:r>
+        <w:rPr>
+          <w:b/>
+        </w:rPr>
+        <w:t xml:space="preserve">iii. </w:t>
+      </w:r>
+      <w:r>
+        <w:rPr>
+          <w:b/>
+        </w:rPr>
+        <w:t>Building the Corpora and Doc2Vec Model</w:t>
+      </w:r>
+    </w:p>
+    <w:p>
+      <w:pPr>
+        <w:rPr>
+          <w:rFonts w:ascii="Calibri" w:eastAsiaTheme="majorEastAsia" w:hAnsi="Calibri" w:cstheme="majorBidi"/>
+          <w:b/>
+          <w:spacing w:val="-10"/>
+          <w:kern w:val="28"/>
+        </w:rPr>
+      </w:pPr>
+      <w:r>
+        <w:rPr>
+          <w:b/>
+        </w:rPr>
+        <w:tab/>
+      </w:r>
+      <w:r>
+        <w:rPr>
+          <w:rFonts w:asciiTheme="majorHAnsi" w:eastAsiaTheme="majorEastAsia" w:hAnsiTheme="majorHAnsi" w:cstheme="majorBidi"/>
+          <w:b/>
+          <w:spacing w:val="-10"/>
+          <w:kern w:val="28"/>
+        </w:rPr>
+        <w:t xml:space="preserve">III.       </w:t>
+      </w:r>
+      <w:r>
+        <w:rPr>
+          <w:rFonts w:ascii="Calibri" w:eastAsiaTheme="majorEastAsia" w:hAnsi="Calibri" w:cstheme="majorBidi"/>
+          <w:b/>
+          <w:spacing w:val="-10"/>
+          <w:kern w:val="28"/>
+        </w:rPr>
+        <w:t>Results</w:t>
+      </w:r>
+    </w:p>
+    <w:p>
+      <w:pPr>
+        <w:rPr>
+          <w:rFonts w:ascii="Calibri" w:eastAsiaTheme="majorEastAsia" w:hAnsi="Calibri" w:cstheme="majorBidi"/>
+          <w:b/>
+          <w:spacing w:val="-10"/>
+          <w:kern w:val="28"/>
+        </w:rPr>
+      </w:pPr>
+    </w:p>
+    <w:p>
+      <w:pPr>
+        <w:spacing w:line="480" w:lineRule="auto"/>
+        <w:rPr>
+          <w:rFonts w:ascii="Calibri" w:hAnsi="Calibri"/>
+          <w:b/>
+          <w:szCs w:val="32"/>
+        </w:rPr>
+      </w:pPr>
+      <w:r>
+        <w:rPr>
+          <w:rFonts w:ascii="Calibri" w:eastAsiaTheme="majorEastAsia" w:hAnsi="Calibri" w:cstheme="majorBidi"/>
+          <w:b/>
+          <w:spacing w:val="-10"/>
+          <w:kern w:val="28"/>
+        </w:rPr>
+        <w:tab/>
+      </w:r>
+      <w:r>
+        <w:rPr>
+          <w:rFonts w:ascii="Calibri" w:hAnsi="Calibri"/>
+          <w:b/>
+          <w:szCs w:val="32"/>
+        </w:rPr>
+        <w:t xml:space="preserve">IV.     The Conclusion </w:t>
+      </w:r>
+    </w:p>
+    <w:p>
+      <w:pPr>
+        <w:rPr>
+          <w:rFonts w:asciiTheme="majorHAnsi" w:eastAsiaTheme="majorEastAsia" w:hAnsiTheme="majorHAnsi" w:cstheme="majorBidi"/>
+          <w:b/>
+          <w:spacing w:val="-10"/>
+          <w:kern w:val="28"/>
+        </w:rPr>
+      </w:pPr>
+    </w:p>
+    <w:p>
+      <w:pPr>
+        <w:spacing w:line="480" w:lineRule="auto"/>
+        <w:rPr>
+          <w:b/>
+        </w:rPr>
+      </w:pPr>
+    </w:p>
+    <w:p>
+      <w:pPr>
+        <w:spacing w:line="480" w:lineRule="auto"/>
+        <w:rPr>
+          <w:b/>
+        </w:rPr>
+      </w:pPr>
+    </w:p>
+    <w:p>
+      <w:pPr>
+        <w:spacing w:line="480" w:lineRule="auto"/>
+        <w:ind w:firstLine="720"/>
+        <w:rPr>
+          <w:b/>
+          <w:sz w:val="28"/>
+        </w:rPr>
+      </w:pPr>
+    </w:p>
+    <w:p>
+      <w:pPr>
+        <w:spacing w:line="480" w:lineRule="auto"/>
+        <w:ind w:firstLine="720"/>
+        <w:rPr>
+          <w:sz w:val="28"/>
+        </w:rPr>
+      </w:pPr>
+    </w:p>
+    <w:p>
+      <w:pPr>
+        <w:spacing w:line="480" w:lineRule="auto"/>
+        <w:rPr>
+          <w:b/>
+          <w:sz w:val="28"/>
+        </w:rPr>
+      </w:pPr>
+    </w:p>
+    <w:p>
+      <w:pPr>
+        <w:spacing w:line="480" w:lineRule="auto"/>
+      </w:pPr>
+      <w:r>
+        <w:rPr>
+          <w:b/>
+          <w:sz w:val="28"/>
+        </w:rPr>
+        <w:tab/>
+      </w:r>
+    </w:p>
+    <w:p>
+      <w:pPr>
+        <w:pStyle w:val="ListParagraph"/>
+        <w:spacing w:line="480" w:lineRule="auto"/>
+        <w:ind w:left="1080"/>
+      </w:pPr>
+    </w:p>
+    <w:p>
+      <w:pPr>
+        <w:pStyle w:val="ListParagraph"/>
+        <w:spacing w:line="480" w:lineRule="auto"/>
+        <w:ind w:left="1080"/>
+        <w:rPr>
+          <w:b/>
+          <w:szCs w:val="28"/>
+        </w:rPr>
+      </w:pPr>
+    </w:p>
+    <w:p>
+      <w:pPr>
+        <w:spacing w:line="480" w:lineRule="auto"/>
+        <w:rPr>
+          <w:b/>
+          <w:szCs w:val="28"/>
+        </w:rPr>
+      </w:pPr>
+    </w:p>
+    <w:p>
+      <w:pPr>
+        <w:spacing w:line="480" w:lineRule="auto"/>
+        <w:rPr>
+          <w:b/>
+          <w:szCs w:val="28"/>
+        </w:rPr>
+      </w:pPr>
+    </w:p>
+    <w:p>
+      <w:pPr>
+        <w:spacing w:line="480" w:lineRule="auto"/>
+        <w:rPr>
+          <w:b/>
+          <w:szCs w:val="28"/>
+        </w:rPr>
+      </w:pPr>
+      <w:r>
+        <w:rPr>
+          <w:b/>
+        </w:rPr>
+        <w:lastRenderedPageBreak/>
+        <w:t>Ab</w:t>
+      </w:r>
+      <w:bookmarkStart w:id="0" w:name="_GoBack"/>
+      <w:bookmarkEnd w:id="0"/>
+      <w:r>
+        <w:rPr>
+          <w:b/>
+        </w:rPr>
+        <w:t>stract</w:t>
+      </w:r>
+    </w:p>
+    <w:p>
+      <w:pPr>
+        <w:spacing w:line="480" w:lineRule="auto"/>
+        <w:ind w:firstLine="720"/>
+      </w:pPr>
+      <w:r>
+        <w:rPr>
+          <w:rFonts w:ascii="Calibri" w:hAnsi="Calibri"/>
+        </w:rPr>
+        <w:t>Natural Language Processing is an increasingly researched field that has a few major barricades holding back its progress. One of these barricades is the intensive computational costs used by its processes. The goal for this project is to explore potential efficiencies that can be gained by implementing a multi-tiered filter based analysis system. A text-analysis script was written and designed in order to prove this hypothesis. The resulting data indicates that a multi-tier approach can be successfully implemented for an increase in efficiency.</w:t>
       </w:r>
     </w:p>
     <w:p>
@@ -31,7 +695,6 @@
           <w:b/>
           <w:sz w:val="36"/>
           <w:szCs w:val="36"/>
-          <w:u w:val="single"/>
         </w:rPr>
       </w:pPr>
       <w:r>
@@ -39,7 +702,6 @@
           <w:b/>
           <w:sz w:val="36"/>
           <w:szCs w:val="36"/>
-          <w:u w:val="single"/>
         </w:rPr>
         <w:t>Introduction</w:t>
       </w:r>
@@ -207,7 +869,15 @@
         <w:t xml:space="preserve"> </w:t>
       </w:r>
       <w:r>
-        <w:t>With companies buying mass amounts of data, even through economic uncertainty [2],</w:t>
+        <w:t xml:space="preserve">With companies buying mass amounts of data, even </w:t>
+      </w:r>
+      <w:proofErr w:type="spellStart"/>
+      <w:r>
+        <w:t>through</w:t>
+      </w:r>
+      <w:proofErr w:type="spellEnd"/>
+      <w:r>
+        <w:t xml:space="preserve"> economic uncertainty [2],</w:t>
       </w:r>
       <w:r>
         <w:t xml:space="preserve"> </w:t>
@@ -230,6 +900,7 @@
         <w:spacing w:line="480" w:lineRule="auto"/>
       </w:pPr>
       <w:r>
+        <w:lastRenderedPageBreak/>
         <w:tab/>
         <w:t xml:space="preserve">“Big data” is a major tech buzzword that gets defined in many different ways. </w:t>
       </w:r>
@@ -255,11 +926,7 @@
         <w:t xml:space="preserve">. </w:t>
       </w:r>
       <w:r>
-        <w:t xml:space="preserve">Next, many definitions include velocity of analysis as an essential Big Data </w:t>
-      </w:r>
-      <w:r>
-        <w:lastRenderedPageBreak/>
-        <w:t xml:space="preserve">attribute. </w:t>
+        <w:t xml:space="preserve">Next, many definitions include velocity of analysis as an essential Big Data attribute. </w:t>
       </w:r>
       <w:r>
         <w:t>This ties back into t</w:t>
@@ -412,6 +1079,7 @@
         <w:spacing w:line="480" w:lineRule="auto"/>
       </w:pPr>
       <w:r>
+        <w:lastRenderedPageBreak/>
         <w:tab/>
         <w:t>Increasing</w:t>
       </w:r>
@@ -506,7 +1174,6 @@
         <w:t xml:space="preserve"> applications that face large usage spikes but otherwise spend large amounts of time idle, such as electronic voting systems. Concurrent processing is useful in situations where shared data is important, such as when many people are trying to buy a single concert </w:t>
       </w:r>
       <w:r>
-        <w:lastRenderedPageBreak/>
         <w:t>ticket</w:t>
       </w:r>
       <w:r>
@@ -732,7 +1399,11 @@
         <w:t>,</w:t>
       </w:r>
       <w:r>
-        <w:t xml:space="preserve"> would allow universities to </w:t>
+        <w:t xml:space="preserve"> would allow </w:t>
+      </w:r>
+      <w:r>
+        <w:lastRenderedPageBreak/>
+        <w:t xml:space="preserve">universities to </w:t>
       </w:r>
       <w:r>
         <w:t xml:space="preserve">efficiently compare the course descriptions </w:t>
@@ -792,11 +1463,7 @@
         <w:t>. This is a tough task, especially with t</w:t>
       </w:r>
       <w:r>
-        <w:t xml:space="preserve">he tricky legalese </w:t>
-      </w:r>
-      <w:r>
-        <w:lastRenderedPageBreak/>
-        <w:t xml:space="preserve">that </w:t>
+        <w:t xml:space="preserve">he tricky legalese that </w:t>
       </w:r>
       <w:r>
         <w:t>surround patent law</w:t>
@@ -1054,8 +1721,13 @@
       <w:r>
         <w:t xml:space="preserve"> </w:t>
       </w:r>
-      <w:r>
-        <w:t xml:space="preserve">BeautifulSoup, </w:t>
+      <w:proofErr w:type="spellStart"/>
+      <w:r>
+        <w:t>BeautifulSoup</w:t>
+      </w:r>
+      <w:proofErr w:type="spellEnd"/>
+      <w:r>
+        <w:t xml:space="preserve">, </w:t>
       </w:r>
       <w:r>
         <w:t>pandas</w:t>
@@ -1066,15 +1738,29 @@
       <w:r>
         <w:t xml:space="preserve">ec, </w:t>
       </w:r>
-      <w:r>
-        <w:t xml:space="preserve">nltk, and sklearn. </w:t>
-      </w:r>
-    </w:p>
-    <w:p>
-      <w:pPr>
-        <w:spacing w:line="480" w:lineRule="auto"/>
-      </w:pPr>
-      <w:r>
+      <w:proofErr w:type="spellStart"/>
+      <w:r>
+        <w:t>nltk</w:t>
+      </w:r>
+      <w:proofErr w:type="spellEnd"/>
+      <w:r>
+        <w:t xml:space="preserve">, and </w:t>
+      </w:r>
+      <w:proofErr w:type="spellStart"/>
+      <w:r>
+        <w:t>sklearn</w:t>
+      </w:r>
+      <w:proofErr w:type="spellEnd"/>
+      <w:r>
+        <w:t xml:space="preserve">. </w:t>
+      </w:r>
+    </w:p>
+    <w:p>
+      <w:pPr>
+        <w:spacing w:line="480" w:lineRule="auto"/>
+      </w:pPr>
+      <w:r>
+        <w:lastRenderedPageBreak/>
         <w:tab/>
         <w:t xml:space="preserve">The </w:t>
       </w:r>
@@ -1151,11 +1837,7 @@
         <w:t>multiple times</w:t>
       </w:r>
       <w:r>
-        <w:t xml:space="preserve"> in different </w:t>
-      </w:r>
-      <w:r>
-        <w:lastRenderedPageBreak/>
-        <w:t>contexts</w:t>
+        <w:t xml:space="preserve"> in different contexts</w:t>
       </w:r>
       <w:r>
         <w:t>. This shortened</w:t>
@@ -1286,8 +1968,13 @@
         <w:t xml:space="preserve"> of choice for this project</w:t>
       </w:r>
       <w:r>
-        <w:t xml:space="preserve"> was Github</w:t>
-      </w:r>
+        <w:t xml:space="preserve"> was </w:t>
+      </w:r>
+      <w:proofErr w:type="spellStart"/>
+      <w:r>
+        <w:t>Github</w:t>
+      </w:r>
+      <w:proofErr w:type="spellEnd"/>
       <w:r>
         <w:t xml:space="preserve">. </w:t>
       </w:r>
@@ -1346,7 +2033,15 @@
         <w:t xml:space="preserve"> Another advantage </w:t>
       </w:r>
       <w:r>
-        <w:t>found with Github was</w:t>
+        <w:t xml:space="preserve">found with </w:t>
+      </w:r>
+      <w:proofErr w:type="spellStart"/>
+      <w:r>
+        <w:t>Github</w:t>
+      </w:r>
+      <w:proofErr w:type="spellEnd"/>
+      <w:r>
+        <w:t xml:space="preserve"> was</w:t>
       </w:r>
       <w:r>
         <w:t xml:space="preserve"> an increase in transparency.</w:t>
@@ -1361,7 +2056,11 @@
         <w:t>enabled discussion</w:t>
       </w:r>
       <w:r>
-        <w:t xml:space="preserve"> between my mentor and I throughout the development of the script</w:t>
+        <w:t xml:space="preserve"> between </w:t>
+      </w:r>
+      <w:r>
+        <w:lastRenderedPageBreak/>
+        <w:t>my mentor and I throughout the development of the script</w:t>
       </w:r>
       <w:r>
         <w:t>. C</w:t>
@@ -1415,7 +2114,15 @@
         <w:t xml:space="preserve">Also, </w:t>
       </w:r>
       <w:r>
-        <w:t>Since Github is the most popular version control platform</w:t>
+        <w:t xml:space="preserve">Since </w:t>
+      </w:r>
+      <w:proofErr w:type="spellStart"/>
+      <w:r>
+        <w:t>Github</w:t>
+      </w:r>
+      <w:proofErr w:type="spellEnd"/>
+      <w:r>
+        <w:t xml:space="preserve"> is the most popular version control platform</w:t>
       </w:r>
       <w:r>
         <w:t xml:space="preserve"> with about 14 million users as of March 2017 [5]</w:t>
@@ -1479,7 +2186,6 @@
         <w:spacing w:line="480" w:lineRule="auto"/>
       </w:pPr>
       <w:r>
-        <w:lastRenderedPageBreak/>
         <w:tab/>
         <w:t xml:space="preserve">One of the most important packages used in this module is Doc2Vec. Doc2Vec is an algorithm that </w:t>
       </w:r>
@@ -1574,9 +2280,11 @@
       </w:pPr>
       <w:r>
         <w:tab/>
-      </w:r>
-      <w:r>
-        <w:t xml:space="preserve">Another package that was considered for performing text-analysis in the script was Word2Vec. Word2Vec works very similarly to Doc2Vec, except is built to be used for analyzing short phrases. It is more accurate in doing so, and thus was enticing for the analysis of the documents’ titles and subtitles. However, there were a couple of considerations that held back its implementation. One of these considerations was the variable length of the titles. Some titles were too long to be accurately summed into a Word2Vec vector, and the variety of title lengths made it hard to account for all possible cases. The second consideration made was Word2Vec ability (or lack thereof) to handle full length document analysis. This meant that the use of Doc2Vec would still have been necessary, and two separate models would have had to have been trained and stored. Since training and storing another whole model is incredibly resource intensive, the decision was made that the costs of using Word2Vec outweighed its benefits.  </w:t>
+        <w:t xml:space="preserve">Another package that was considered for performing text-analysis in the script was Word2Vec. Word2Vec works very similarly to Doc2Vec, except is built to be used for analyzing short phrases. It is more accurate in doing so, and thus was enticing for the analysis of the documents’ titles and subtitles. However, there were a couple of considerations that held back its implementation. One of these considerations was the variable length of the titles. Some titles were too long to be accurately summed into a Word2Vec vector, and the variety of title lengths made it hard to account for all possible cases. The second consideration made was Word2Vec ability (or lack thereof) to handle full length document analysis. This meant that the </w:t>
+      </w:r>
+      <w:r>
+        <w:lastRenderedPageBreak/>
+        <w:t xml:space="preserve">use of Doc2Vec would still have been necessary, and two separate models would have had to have been trained and stored. Since training and storing another whole model is incredibly resource intensive, the decision was made that the costs of using Word2Vec outweighed its benefits.  </w:t>
       </w:r>
     </w:p>
     <w:p>
@@ -1609,127 +2317,706 @@
         <w:t>becomes more important than the</w:t>
       </w:r>
       <w:r>
-        <w:t xml:space="preserve"> specific </w:t>
+        <w:t xml:space="preserve"> specific words used</w:t>
+      </w:r>
+      <w:r>
+        <w:t xml:space="preserve">. </w:t>
+      </w:r>
+      <w:r>
+        <w:t>This is important because of the complexities found in natural language. For example, if one document speaks heavily on banks and stock markets, while another</w:t>
+      </w:r>
+      <w:r>
+        <w:t xml:space="preserve"> describes the board game Monopoly</w:t>
+      </w:r>
+      <w:r>
+        <w:t xml:space="preserve">, these documents </w:t>
+      </w:r>
+      <w:r>
+        <w:t>are probably not very</w:t>
+      </w:r>
+      <w:r>
+        <w:t xml:space="preserve"> similar. However, if we only take the specific words used into account, then the analysis may show that they have </w:t>
+      </w:r>
+      <w:r>
+        <w:t>a lot in</w:t>
+      </w:r>
+      <w:r>
+        <w:t xml:space="preserve"> common. </w:t>
+      </w:r>
+      <w:r>
+        <w:t>This is unacceptable, and</w:t>
+      </w:r>
+      <w:r>
+        <w:t xml:space="preserve"> many </w:t>
+      </w:r>
+      <w:r>
+        <w:t>such false positives</w:t>
+      </w:r>
+      <w:r>
+        <w:t xml:space="preserve"> would arise</w:t>
+      </w:r>
+      <w:r>
+        <w:t xml:space="preserve"> with this approach</w:t>
+      </w:r>
+      <w:r>
+        <w:t>. Doc2Vec helps alleviate this problem by considering the context of the entire docum</w:t>
+      </w:r>
+      <w:r>
+        <w:t xml:space="preserve">ent. It can recognize that the banks, mortgages, and loans </w:t>
+      </w:r>
+      <w:r>
+        <w:t xml:space="preserve">are often used in </w:t>
+      </w:r>
+      <w:r>
+        <w:t>different contexts</w:t>
+      </w:r>
+      <w:r>
+        <w:t xml:space="preserve">, even </w:t>
+      </w:r>
+      <w:r>
+        <w:t>though they show up often in both</w:t>
+      </w:r>
+      <w:r>
+        <w:t xml:space="preserve"> documents. </w:t>
+      </w:r>
+      <w:r>
+        <w:t xml:space="preserve">This ability to handle context </w:t>
+      </w:r>
+      <w:r>
+        <w:t xml:space="preserve">relies heavily on the model built for the </w:t>
+      </w:r>
+      <w:r>
+        <w:t xml:space="preserve">analysis, </w:t>
+      </w:r>
+      <w:r>
+        <w:t>and</w:t>
+      </w:r>
+      <w:r>
+        <w:t xml:space="preserve"> so the </w:t>
+      </w:r>
+      <w:r>
+        <w:t>goals of which a</w:t>
+      </w:r>
+      <w:r>
+        <w:t xml:space="preserve"> model is built</w:t>
+      </w:r>
+      <w:r>
+        <w:t xml:space="preserve"> for greatly</w:t>
+      </w:r>
+      <w:r>
+        <w:t xml:space="preserve"> effects how</w:t>
+      </w:r>
+      <w:r>
+        <w:t xml:space="preserve"> accurately</w:t>
+      </w:r>
+      <w:r>
+        <w:t xml:space="preserve"> the context of a document can be understood. </w:t>
+      </w:r>
+    </w:p>
+    <w:p>
+      <w:pPr>
+        <w:spacing w:line="480" w:lineRule="auto"/>
+        <w:rPr>
+          <w:b/>
+        </w:rPr>
+      </w:pPr>
+      <w:r>
+        <w:t xml:space="preserve">       </w:t>
+      </w:r>
+      <w:r>
+        <w:rPr>
+          <w:b/>
+        </w:rPr>
+        <w:t xml:space="preserve">iii. </w:t>
+      </w:r>
+      <w:r>
+        <w:rPr>
+          <w:b/>
+        </w:rPr>
+        <w:t>Building the Corpora and Doc2Vec Model</w:t>
+      </w:r>
+    </w:p>
+    <w:p>
+      <w:pPr>
+        <w:spacing w:line="480" w:lineRule="auto"/>
+        <w:ind w:firstLine="720"/>
+      </w:pPr>
+      <w:r>
+        <w:t xml:space="preserve">The model </w:t>
+      </w:r>
+      <w:r>
+        <w:t xml:space="preserve">used in </w:t>
+      </w:r>
+      <w:r>
+        <w:t xml:space="preserve">this </w:t>
+      </w:r>
+      <w:r>
+        <w:t>script</w:t>
+      </w:r>
+      <w:r>
+        <w:t xml:space="preserve"> was built using Wikipedia articles in the Technology industry. This was done for the purpose of maintaining scope and ensuring accuracy in the data gathered. Building a model is computationally expensive, and the resulting file size i</w:t>
+      </w:r>
+      <w:r>
+        <w:t>s always quite large. This means</w:t>
+      </w:r>
+      <w:r>
+        <w:t xml:space="preserve"> that training the model for a more general data set was not feasible. </w:t>
+      </w:r>
+      <w:r>
+        <w:t>More</w:t>
+      </w:r>
+      <w:r>
+        <w:t xml:space="preserve"> importantly, training the model on a more general data set would have </w:t>
+      </w:r>
+      <w:r>
+        <w:t xml:space="preserve">negatively </w:t>
       </w:r>
       <w:r>
         <w:lastRenderedPageBreak/>
-        <w:t>words used</w:t>
+        <w:t xml:space="preserve">affected the accuracy of its analysis. </w:t>
+      </w:r>
+      <w:r>
+        <w:t xml:space="preserve">For example, if this module were to be used to identify patent infringements in the Technology sector, it would only need to be semantically aware of Technology based terminology. </w:t>
+      </w:r>
+      <w:r>
+        <w:t xml:space="preserve">However, if it was trained on a broader set of data, </w:t>
+      </w:r>
+      <w:r>
+        <w:t xml:space="preserve">its understanding of the Information Technology industry would suffer. This would likely cause an increase in the number of false negatives produced by the analysis. </w:t>
+      </w:r>
+      <w:r>
+        <w:t xml:space="preserve"> </w:t>
+      </w:r>
+      <w:r>
+        <w:t>By focusing on one topic to build the model off of, we can m</w:t>
+      </w:r>
+      <w:r>
+        <w:t>aintain analytical accuracy for the multi-tiered system</w:t>
+      </w:r>
+      <w:r>
+        <w:t xml:space="preserve"> while maintaining </w:t>
+      </w:r>
+      <w:r>
+        <w:t xml:space="preserve">a reasonable size and runtime for the </w:t>
+      </w:r>
+      <w:r>
+        <w:t>script</w:t>
+      </w:r>
+      <w:r>
+        <w:t>.</w:t>
+      </w:r>
+    </w:p>
+    <w:p>
+      <w:pPr>
+        <w:spacing w:line="480" w:lineRule="auto"/>
+        <w:ind w:firstLine="720"/>
+      </w:pPr>
+      <w:r>
+        <w:t xml:space="preserve">The decision to use Wikipedia articles for building the corpus and training the model was made due to its widespread availability and abundance of data. There are countless Wikipedia articles available online, each with a “See Also” section filled with related articles. This made building topic-specialized corpora simple and easy, as I could place my trust in the similar article algorithms used by Wikipedia. It also simplified building </w:t>
+      </w:r>
+      <w:r>
+        <w:rPr>
+          <w:i/>
+        </w:rPr>
+        <w:t>random</w:t>
+      </w:r>
+      <w:r>
+        <w:t xml:space="preserve"> corpora, as they have their own “random page” function. Since almost everything in existence today has its own wiki article, the </w:t>
+      </w:r>
+      <w:r>
+        <w:rPr>
+          <w:i/>
+        </w:rPr>
+        <w:t xml:space="preserve">random </w:t>
+      </w:r>
+      <w:r>
+        <w:t xml:space="preserve">corpora built contain a vast range of articles. Another reason Wikipedia was chosen is because anyone with internet access can gain immediate access to the articles being used. This gives readers of this paper the option to look up articles used and see if they are really as similar (or dissimilar) as the script says. This increases the transparency of the experiment while acknowledging the potential existence of inaccuracies that may come as result of the script’s analysis. </w:t>
+      </w:r>
+    </w:p>
+    <w:p>
+      <w:pPr>
+        <w:spacing w:line="480" w:lineRule="auto"/>
+      </w:pPr>
+      <w:r>
+        <w:tab/>
+      </w:r>
+      <w:r>
+        <w:t>Once the model is built and the</w:t>
+      </w:r>
+      <w:r>
+        <w:t xml:space="preserve"> document vectors </w:t>
+      </w:r>
+      <w:r>
+        <w:t xml:space="preserve">are </w:t>
+      </w:r>
+      <w:r>
+        <w:t>prepared, the</w:t>
+      </w:r>
+      <w:r>
+        <w:t xml:space="preserve"> </w:t>
+      </w:r>
+      <w:r>
+        <w:t>script</w:t>
+      </w:r>
+      <w:r>
+        <w:t xml:space="preserve"> </w:t>
+      </w:r>
+      <w:r>
+        <w:t>u</w:t>
+      </w:r>
+      <w:r>
+        <w:t xml:space="preserve">ses the </w:t>
+      </w:r>
+      <w:r>
+        <w:t>cosine</w:t>
+      </w:r>
+      <w:r>
+        <w:t xml:space="preserve"> similarity</w:t>
+      </w:r>
+      <w:r>
+        <w:t xml:space="preserve"> analysis </w:t>
+      </w:r>
+      <w:r>
+        <w:t xml:space="preserve">formula </w:t>
+      </w:r>
+      <w:r>
+        <w:t xml:space="preserve">to </w:t>
+      </w:r>
+      <w:r>
+        <w:t>compare the docu</w:t>
+      </w:r>
+      <w:r>
+        <w:t>m</w:t>
+      </w:r>
+      <w:r>
+        <w:t>e</w:t>
+      </w:r>
+      <w:r>
+        <w:t>nts</w:t>
+      </w:r>
+      <w:r>
+        <w:t>.</w:t>
+      </w:r>
+      <w:r>
+        <w:t xml:space="preserve"> </w:t>
+      </w:r>
+      <w:r>
+        <w:t>Simply put, the</w:t>
+      </w:r>
+      <w:r>
+        <w:t xml:space="preserve"> similarity of the documents is determined by taking the cosine of the angle between the vectors. </w:t>
+      </w:r>
+      <w:r>
+        <w:t xml:space="preserve"> </w:t>
+      </w:r>
+      <w:r>
+        <w:t xml:space="preserve">This approach </w:t>
+      </w:r>
+      <w:r>
+        <w:lastRenderedPageBreak/>
+        <w:t>allows documents to be analyzed according to their semant</w:t>
+      </w:r>
+      <w:r>
+        <w:t>ic orientation, as opposed</w:t>
+      </w:r>
+      <w:r>
+        <w:t xml:space="preserve"> </w:t>
+      </w:r>
+      <w:r>
+        <w:t xml:space="preserve">to approaches that overstate the significance of specific words that appear </w:t>
+      </w:r>
+      <w:r>
+        <w:t>(</w:t>
+      </w:r>
+      <w:r>
+        <w:t>like the</w:t>
+      </w:r>
+      <w:r>
+        <w:t xml:space="preserve"> M</w:t>
+      </w:r>
+      <w:r>
+        <w:t>onopoly example provided earlier</w:t>
+      </w:r>
+      <w:r>
+        <w:t>)</w:t>
+      </w:r>
+      <w:r>
+        <w:t>.</w:t>
+      </w:r>
+      <w:r>
+        <w:t xml:space="preserve"> </w:t>
+      </w:r>
+      <w:r>
+        <w:t xml:space="preserve">This prioritization of context helps reduce the number of false-negatives and </w:t>
+      </w:r>
+      <w:r>
+        <w:t>positives</w:t>
+      </w:r>
+      <w:r>
+        <w:t xml:space="preserve"> produced by the script,</w:t>
+      </w:r>
+      <w:r>
+        <w:t xml:space="preserve"> </w:t>
+      </w:r>
+      <w:r>
+        <w:t>increasing the</w:t>
+      </w:r>
+      <w:r>
+        <w:t xml:space="preserve"> accuracy and validity</w:t>
+      </w:r>
+      <w:r>
+        <w:t xml:space="preserve"> of its results</w:t>
       </w:r>
       <w:r>
         <w:t xml:space="preserve">. </w:t>
       </w:r>
-      <w:r>
-        <w:t>This is important because of the complexities found in natural language. For example, if one document speaks heavily on banks and stock markets, while another</w:t>
-      </w:r>
-      <w:r>
-        <w:t xml:space="preserve"> describes the board game Monopoly</w:t>
-      </w:r>
-      <w:r>
-        <w:t xml:space="preserve">, these documents </w:t>
-      </w:r>
-      <w:r>
-        <w:t>are probably not very</w:t>
-      </w:r>
-      <w:r>
-        <w:t xml:space="preserve"> similar. However, if we only take the specific words used into account, then the analysis may show that they have </w:t>
-      </w:r>
-      <w:r>
-        <w:t>a lot in</w:t>
-      </w:r>
-      <w:r>
-        <w:t xml:space="preserve"> common. </w:t>
-      </w:r>
-      <w:r>
-        <w:t>This is unacceptable, and</w:t>
-      </w:r>
-      <w:r>
-        <w:t xml:space="preserve"> many </w:t>
-      </w:r>
-      <w:r>
-        <w:t>such false positives</w:t>
-      </w:r>
-      <w:r>
-        <w:t xml:space="preserve"> would arise</w:t>
-      </w:r>
-      <w:r>
-        <w:t xml:space="preserve"> with this approach</w:t>
-      </w:r>
-      <w:r>
-        <w:t>. Doc2Vec helps alleviate this problem by considering the context of the entire docum</w:t>
-      </w:r>
-      <w:r>
-        <w:t xml:space="preserve">ent. It can recognize that the banks, mortgages, and loans </w:t>
-      </w:r>
-      <w:r>
-        <w:t xml:space="preserve">are often used in </w:t>
-      </w:r>
-      <w:r>
-        <w:t>different contexts</w:t>
-      </w:r>
-      <w:r>
-        <w:t xml:space="preserve">, even </w:t>
-      </w:r>
-      <w:r>
-        <w:t>though they show up often in both</w:t>
-      </w:r>
-      <w:r>
-        <w:t xml:space="preserve"> documents. </w:t>
-      </w:r>
-      <w:r>
-        <w:t xml:space="preserve">This ability to handle context </w:t>
-      </w:r>
-      <w:r>
-        <w:t xml:space="preserve">relies heavily on the model built for the </w:t>
-      </w:r>
-      <w:r>
-        <w:t xml:space="preserve">analysis, </w:t>
-      </w:r>
-      <w:r>
-        <w:t>and</w:t>
-      </w:r>
-      <w:r>
-        <w:t xml:space="preserve"> so the </w:t>
-      </w:r>
-      <w:r>
-        <w:t>goals of which a</w:t>
-      </w:r>
-      <w:r>
-        <w:t xml:space="preserve"> model is built</w:t>
-      </w:r>
-      <w:r>
-        <w:t xml:space="preserve"> for greatly</w:t>
-      </w:r>
-      <w:r>
-        <w:t xml:space="preserve"> effects how</w:t>
-      </w:r>
-      <w:r>
-        <w:t xml:space="preserve"> accurately</w:t>
-      </w:r>
-      <w:r>
-        <w:t xml:space="preserve"> the context of a document can be understood. </w:t>
-      </w:r>
-    </w:p>
-    <w:p>
-      <w:pPr>
-        <w:spacing w:line="480" w:lineRule="auto"/>
-        <w:rPr>
-          <w:b/>
-        </w:rPr>
-      </w:pPr>
-      <w:r>
+    </w:p>
+    <w:p>
+      <w:pPr>
+        <w:spacing w:line="480" w:lineRule="auto"/>
+      </w:pPr>
+      <w:r>
+        <w:tab/>
+        <w:t xml:space="preserve">Each article undergoes pre-processing before being analyzed. This process is necessary for performing the analysis, and increases the accuracy of results as well. The first component of pre-processing a document is tokenizing its words. This is the process of replacing words with their root, and is done here with the python package </w:t>
+      </w:r>
+      <w:proofErr w:type="spellStart"/>
+      <w:r>
+        <w:t>nltk</w:t>
+      </w:r>
+      <w:proofErr w:type="spellEnd"/>
+      <w:r>
+        <w:t xml:space="preserve"> (natural language tokenizer). An example of tokenizing a word would be replacing “running” with the word “run”. This reduces noise within the dataset since the semantics of the word are almost identical, allowing for greater accuracy in the text analysis portion of the script. The second component of pre-processing the data is filtering out frequently found words. First, “stop words” such as “the”, “and”, “but”, etc. are removed. These words provide little semantic value and are found frequently in every article, so considering them in the analysis would result in an increase of false-positives. The next step is filtering out the most frequently found words in the corpus. In this script, the top three most frequently found words are removed from the corpus entirely. This ensures that the value of other words isn’t diminished by one or two extremely common words.  Finally, the resulting text is stored in a list variable to be handed off to the analysis portion of the script. </w:t>
+      </w:r>
+      <w:r>
+        <w:t xml:space="preserve"> </w:t>
+      </w:r>
+    </w:p>
+    <w:p>
+      <w:pPr>
+        <w:spacing w:line="480" w:lineRule="auto"/>
+      </w:pPr>
+      <w:r>
+        <w:tab/>
+      </w:r>
+      <w:r>
+        <w:t xml:space="preserve">The corpora that are </w:t>
+      </w:r>
+      <w:r>
+        <w:t>populated</w:t>
+      </w:r>
+      <w:r>
+        <w:t xml:space="preserve"> for this research were designed to mimic potential</w:t>
+      </w:r>
+      <w:r>
+        <w:t xml:space="preserve"> real world use-cases while</w:t>
+      </w:r>
+      <w:r>
+        <w:t xml:space="preserve"> accounting for</w:t>
+      </w:r>
+      <w:r>
+        <w:t xml:space="preserve"> some</w:t>
+      </w:r>
+      <w:r>
+        <w:t xml:space="preserve"> possible biases</w:t>
+      </w:r>
+      <w:r>
+        <w:t xml:space="preserve"> of the multi-tiered system</w:t>
+      </w:r>
+      <w:r>
+        <w:t xml:space="preserve">. To do </w:t>
+      </w:r>
+      <w:r>
+        <w:lastRenderedPageBreak/>
+        <w:t xml:space="preserve">this, three types of corpora were defined. </w:t>
+      </w:r>
+      <w:r>
+        <w:t xml:space="preserve">The First is built using only articles related to the Information Technology industry, starting with </w:t>
+      </w:r>
+      <w:r>
+        <w:t xml:space="preserve">one of three </w:t>
+      </w:r>
+      <w:r>
+        <w:t>possible article</w:t>
+      </w:r>
+      <w:r>
+        <w:t xml:space="preserve"> seeds. </w:t>
+      </w:r>
+      <w:r>
+        <w:t>Whichever seed gets chosen is</w:t>
+      </w:r>
+      <w:r>
+        <w:t xml:space="preserve"> </w:t>
+      </w:r>
+      <w:r>
+        <w:t xml:space="preserve">then </w:t>
+      </w:r>
+      <w:r>
+        <w:t>used to build a</w:t>
+      </w:r>
+      <w:r>
+        <w:t xml:space="preserve"> corpus of</w:t>
+      </w:r>
+      <w:r>
+        <w:t xml:space="preserve"> related articles. This is done by grabbing the URLs located in the seed article’s “See Also” </w:t>
+      </w:r>
+      <w:r>
+        <w:t>page. The</w:t>
+      </w:r>
+      <w:r>
+        <w:t xml:space="preserve"> process repeats itself on each article added until the specified sample size is reached.</w:t>
+      </w:r>
+      <w:r>
+        <w:t xml:space="preserve"> This is</w:t>
+      </w:r>
+      <w:r>
+        <w:t xml:space="preserve"> the </w:t>
+      </w:r>
+      <w:r>
+        <w:rPr>
+          <w:i/>
+        </w:rPr>
+        <w:t>related</w:t>
+      </w:r>
+      <w:r>
+        <w:t xml:space="preserve"> corpus.</w:t>
+      </w:r>
+      <w:r>
+        <w:t xml:space="preserve"> The next type of corpus</w:t>
+      </w:r>
+      <w:r>
+        <w:t xml:space="preserve"> gets built using Wik</w:t>
+      </w:r>
+      <w:r>
+        <w:t xml:space="preserve">ipedia’s random article function, and is called the </w:t>
+      </w:r>
+      <w:r>
+        <w:rPr>
+          <w:i/>
+        </w:rPr>
+        <w:t>random</w:t>
+      </w:r>
+      <w:r>
+        <w:t xml:space="preserve"> corpus</w:t>
+      </w:r>
+      <w:r>
+        <w:t>.</w:t>
+      </w:r>
+      <w:r>
+        <w:t xml:space="preserve"> </w:t>
+      </w:r>
+      <w:r>
+        <w:t>Finally, a third</w:t>
+      </w:r>
+      <w:r>
+        <w:t xml:space="preserve"> </w:t>
+      </w:r>
+      <w:r>
+        <w:t>corpus</w:t>
+      </w:r>
+      <w:r>
+        <w:t xml:space="preserve"> </w:t>
+      </w:r>
+      <w:r>
+        <w:t>is built using both of these methodologies</w:t>
+      </w:r>
+      <w:r>
+        <w:t xml:space="preserve">, and is called the </w:t>
+      </w:r>
+      <w:r>
+        <w:rPr>
+          <w:i/>
+        </w:rPr>
+        <w:t xml:space="preserve">fifty </w:t>
+      </w:r>
+      <w:proofErr w:type="spellStart"/>
+      <w:r>
+        <w:rPr>
+          <w:i/>
+        </w:rPr>
+        <w:t>fifty</w:t>
+      </w:r>
+      <w:proofErr w:type="spellEnd"/>
+      <w:r>
+        <w:t xml:space="preserve"> corpus</w:t>
+      </w:r>
+      <w:r>
+        <w:t>. Half of t</w:t>
+      </w:r>
+      <w:r>
+        <w:t>he corpus is filled by using one of the three</w:t>
+      </w:r>
+      <w:r>
+        <w:t xml:space="preserve"> seed</w:t>
+      </w:r>
+      <w:r>
+        <w:t xml:space="preserve">s along with </w:t>
+      </w:r>
+      <w:r>
+        <w:t>its related articles, and th</w:t>
+      </w:r>
+      <w:r>
+        <w:t>e other half is filled using Wikipedia’s</w:t>
+      </w:r>
+      <w:r>
+        <w:t xml:space="preserve"> random article function. </w:t>
+      </w:r>
+    </w:p>
+    <w:p>
+      <w:pPr>
+        <w:spacing w:line="480" w:lineRule="auto"/>
+        <w:ind w:firstLine="720"/>
+      </w:pPr>
+      <w:r>
+        <w:t xml:space="preserve">These three corpora are core to the analysis being done, so they were designed to offset each other’s biases. </w:t>
+      </w:r>
+      <w:r>
+        <w:t xml:space="preserve">The </w:t>
+      </w:r>
+      <w:r>
+        <w:rPr>
+          <w:i/>
+        </w:rPr>
+        <w:t>related</w:t>
+      </w:r>
+      <w:r>
+        <w:t xml:space="preserve"> corpus is</w:t>
+      </w:r>
+      <w:r>
+        <w:t xml:space="preserve"> the main focus, and is</w:t>
+      </w:r>
+      <w:r>
+        <w:t xml:space="preserve"> den</w:t>
+      </w:r>
+      <w:r>
+        <w:t>se with articles relating to information technology</w:t>
+      </w:r>
+      <w:r>
+        <w:t xml:space="preserve">. </w:t>
+      </w:r>
+      <w:r>
+        <w:t>This</w:t>
+      </w:r>
+      <w:r>
+        <w:t xml:space="preserve"> corpus </w:t>
+      </w:r>
+      <w:r>
+        <w:t xml:space="preserve">is what we use </w:t>
+      </w:r>
+      <w:r>
+        <w:t>t</w:t>
+      </w:r>
+      <w:r>
+        <w:t>o build the model.</w:t>
+      </w:r>
+      <w:r>
+        <w:t xml:space="preserve"> This decision was made </w:t>
+      </w:r>
+      <w:r>
+        <w:t xml:space="preserve">with real world use cases in mind. </w:t>
+      </w:r>
+      <w:r>
+        <w:t>Using the patent infringement example from before,</w:t>
+      </w:r>
+      <w:r>
+        <w:t xml:space="preserve"> </w:t>
+      </w:r>
+      <w:r>
+        <w:t xml:space="preserve">it makes sense to train the script to be used for a specific industry. </w:t>
+      </w:r>
+      <w:r>
+        <w:t>However, the program should still be reasonably capable of analyzing documents it was directly trained for. Otherwise, the multi-tiered approach will not be able to appropriately filter all of the articles it encounters.</w:t>
+      </w:r>
+      <w:r>
+        <w:t xml:space="preserve"> Any inconsistencies resulting from this directly affects the effectiveness of the multi-tiered approach</w:t>
+      </w:r>
+      <w:r>
+        <w:t>, and</w:t>
+      </w:r>
+      <w:r>
+        <w:t xml:space="preserve"> threatens the validity of the data gathered i</w:t>
+      </w:r>
+      <w:r>
+        <w:t xml:space="preserve">n this research. </w:t>
+      </w:r>
+      <w:r>
+        <w:t xml:space="preserve">The </w:t>
+      </w:r>
+      <w:r>
+        <w:rPr>
+          <w:i/>
+        </w:rPr>
+        <w:t xml:space="preserve">fifty </w:t>
+      </w:r>
+      <w:proofErr w:type="spellStart"/>
+      <w:r>
+        <w:rPr>
+          <w:i/>
+        </w:rPr>
+        <w:t>fifty</w:t>
+      </w:r>
+      <w:proofErr w:type="spellEnd"/>
+      <w:r>
+        <w:t xml:space="preserve"> and </w:t>
+      </w:r>
+      <w:r>
+        <w:rPr>
+          <w:i/>
+        </w:rPr>
+        <w:t>random</w:t>
+      </w:r>
+      <w:r>
+        <w:t xml:space="preserve"> corpora are used to test </w:t>
+      </w:r>
+      <w:r>
+        <w:t>against this bias to see if the program can operate successfully with a broad variety of data.</w:t>
+      </w:r>
+      <w:r>
+        <w:t xml:space="preserve"> </w:t>
+      </w:r>
+      <w:r>
+        <w:t xml:space="preserve"> </w:t>
+      </w:r>
+      <w:r>
+        <w:t xml:space="preserve">The data gained from analyzing these corpora </w:t>
+      </w:r>
+      <w:r>
+        <w:t xml:space="preserve">will determine the consistency and </w:t>
+      </w:r>
+      <w:r>
+        <w:t>validity</w:t>
+      </w:r>
+      <w:r>
+        <w:t xml:space="preserve"> of the program, </w:t>
+      </w:r>
+      <w:r>
+        <w:t>while providing greater context for data found using the</w:t>
+      </w:r>
+      <w:r>
+        <w:rPr>
+          <w:i/>
+        </w:rPr>
+        <w:t xml:space="preserve"> related </w:t>
+      </w:r>
+      <w:r>
+        <w:t xml:space="preserve">corpus. </w:t>
+      </w:r>
+    </w:p>
+    <w:p>
+      <w:pPr>
+        <w:spacing w:line="480" w:lineRule="auto"/>
+        <w:rPr>
+          <w:b/>
+        </w:rPr>
+      </w:pPr>
+      <w:r>
+        <w:lastRenderedPageBreak/>
         <w:t xml:space="preserve">       </w:t>
       </w:r>
       <w:r>
         <w:rPr>
           <w:b/>
         </w:rPr>
-        <w:t xml:space="preserve">iii. </w:t>
-      </w:r>
-      <w:r>
-        <w:rPr>
-          <w:b/>
-        </w:rPr>
-        <w:t>Building the Corpora and Doc2Vec Model</w:t>
+        <w:t>iv. Recording the Results</w:t>
       </w:r>
     </w:p>
     <w:p>
@@ -1738,656 +3025,77 @@
         <w:ind w:firstLine="720"/>
       </w:pPr>
       <w:r>
-        <w:t xml:space="preserve">The model </w:t>
-      </w:r>
-      <w:r>
-        <w:t xml:space="preserve">used in </w:t>
-      </w:r>
-      <w:r>
-        <w:t xml:space="preserve">this </w:t>
-      </w:r>
-      <w:r>
-        <w:t>script</w:t>
-      </w:r>
-      <w:r>
-        <w:t xml:space="preserve"> was built using Wikipedia articles in the Technology industry. This was done for the purpose of maintaining scope and ensuring accuracy in the data gathered. Building a model is computationally expensive, and the resulting file size i</w:t>
-      </w:r>
-      <w:r>
-        <w:t>s always quite large. This means</w:t>
-      </w:r>
-      <w:r>
-        <w:t xml:space="preserve"> that training the model for a more general data set was not feasible. </w:t>
-      </w:r>
-      <w:r>
-        <w:t>More</w:t>
-      </w:r>
-      <w:r>
-        <w:t xml:space="preserve"> importantly, training the model on a more general data set would have </w:t>
-      </w:r>
-      <w:r>
-        <w:t xml:space="preserve">negatively </w:t>
-      </w:r>
-      <w:r>
-        <w:t xml:space="preserve">affected the accuracy of its analysis. </w:t>
-      </w:r>
-      <w:r>
-        <w:t xml:space="preserve">For example, if this module were to be used to identify patent infringements in the Technology sector, it would only need to be semantically aware of Technology based terminology. </w:t>
-      </w:r>
-      <w:r>
-        <w:t xml:space="preserve">However, if it was trained on a broader set of data, </w:t>
-      </w:r>
-      <w:r>
-        <w:t xml:space="preserve">its understanding of the Information Technology industry would suffer. This would likely cause an increase in the number of false negatives produced by the analysis. </w:t>
-      </w:r>
-      <w:r>
-        <w:t xml:space="preserve"> </w:t>
-      </w:r>
-      <w:r>
-        <w:t xml:space="preserve">By focusing on one topic to </w:t>
-      </w:r>
-      <w:r>
-        <w:lastRenderedPageBreak/>
-        <w:t>build the model off of, we can m</w:t>
-      </w:r>
-      <w:r>
-        <w:t>aintain analytical accuracy for the multi-tiered system</w:t>
-      </w:r>
-      <w:r>
-        <w:t xml:space="preserve"> while maintaining </w:t>
-      </w:r>
-      <w:r>
-        <w:t xml:space="preserve">a reasonable size and runtime for the </w:t>
-      </w:r>
-      <w:r>
-        <w:t>script</w:t>
-      </w:r>
-      <w:r>
-        <w:t>.</w:t>
-      </w:r>
-    </w:p>
-    <w:p>
-      <w:pPr>
-        <w:spacing w:line="480" w:lineRule="auto"/>
-        <w:ind w:firstLine="720"/>
-      </w:pPr>
-      <w:r>
-        <w:t xml:space="preserve">The decision to use Wikipedia articles for building the corpus and training the model was made due to its widespread availability and abundance of data. There are countless Wikipedia articles available online, each with a “See Also” section filled with related articles. This made building topic-specialized corpora simple and easy, as I could place my trust in the similar article algorithms used by Wikipedia. It also simplified building </w:t>
-      </w:r>
-      <w:r>
-        <w:rPr>
-          <w:i/>
-        </w:rPr>
-        <w:t>random</w:t>
-      </w:r>
-      <w:r>
-        <w:t xml:space="preserve"> corpora, as they have their own “random page” function. Since almost everything in existence today has its own wiki article, the </w:t>
-      </w:r>
-      <w:r>
-        <w:rPr>
-          <w:i/>
-        </w:rPr>
-        <w:t xml:space="preserve">random </w:t>
-      </w:r>
-      <w:r>
-        <w:t xml:space="preserve">corpora built contain a vast range of articles. Another reason Wikipedia was chosen is because anyone with internet access can gain immediate access to the articles being used. This gives readers of this paper the option to look up articles used and see if they are really as similar (or dissimilar) as the script says. This increases the transparency of the experiment while acknowledging the potential existence of inaccuracies that may come as result of the script’s analysis. </w:t>
-      </w:r>
-    </w:p>
-    <w:p>
-      <w:pPr>
-        <w:spacing w:line="480" w:lineRule="auto"/>
-      </w:pPr>
-      <w:r>
-        <w:tab/>
-      </w:r>
-      <w:r>
-        <w:t>Once the model is built and the</w:t>
-      </w:r>
-      <w:r>
-        <w:t xml:space="preserve"> document vectors </w:t>
-      </w:r>
-      <w:r>
-        <w:t xml:space="preserve">are </w:t>
-      </w:r>
-      <w:r>
-        <w:t>prepared, the</w:t>
-      </w:r>
-      <w:r>
-        <w:t xml:space="preserve"> </w:t>
-      </w:r>
-      <w:r>
-        <w:t>script</w:t>
-      </w:r>
-      <w:r>
-        <w:t xml:space="preserve"> </w:t>
-      </w:r>
-      <w:r>
-        <w:t>u</w:t>
-      </w:r>
-      <w:r>
-        <w:t xml:space="preserve">ses the </w:t>
-      </w:r>
-      <w:r>
-        <w:t>cosine</w:t>
-      </w:r>
-      <w:r>
-        <w:t xml:space="preserve"> similarity</w:t>
-      </w:r>
-      <w:r>
-        <w:t xml:space="preserve"> analysis </w:t>
-      </w:r>
-      <w:r>
-        <w:t xml:space="preserve">formula </w:t>
-      </w:r>
-      <w:r>
-        <w:t xml:space="preserve">to </w:t>
-      </w:r>
-      <w:r>
-        <w:t>compare the docu</w:t>
-      </w:r>
-      <w:r>
-        <w:t>m</w:t>
-      </w:r>
-      <w:r>
-        <w:t>e</w:t>
-      </w:r>
-      <w:r>
-        <w:t>nts</w:t>
-      </w:r>
-      <w:r>
-        <w:t>.</w:t>
-      </w:r>
-      <w:r>
-        <w:t xml:space="preserve"> </w:t>
-      </w:r>
-      <w:r>
-        <w:t>Simply put, the</w:t>
-      </w:r>
-      <w:r>
-        <w:t xml:space="preserve"> similarity of the documents is determined by taking the cosine of the angle between the vectors. </w:t>
-      </w:r>
-      <w:r>
-        <w:t xml:space="preserve"> </w:t>
-      </w:r>
-      <w:r>
-        <w:t>This approach allows documents to be analyzed according to their semant</w:t>
-      </w:r>
-      <w:r>
-        <w:t>ic orientation, as opposed</w:t>
-      </w:r>
-      <w:r>
-        <w:t xml:space="preserve"> </w:t>
-      </w:r>
-      <w:r>
-        <w:t>to</w:t>
-      </w:r>
-      <w:r>
-        <w:t xml:space="preserve"> approaches that overstate the significance of</w:t>
-      </w:r>
-      <w:r>
-        <w:t xml:space="preserve"> specific words that appear</w:t>
-      </w:r>
-      <w:r>
-        <w:t xml:space="preserve"> </w:t>
-      </w:r>
-      <w:r>
-        <w:t>(</w:t>
-      </w:r>
-      <w:r>
-        <w:t>like the</w:t>
-      </w:r>
-      <w:r>
-        <w:t xml:space="preserve"> M</w:t>
-      </w:r>
-      <w:r>
-        <w:t>onopoly example provided earlier</w:t>
-      </w:r>
-      <w:r>
-        <w:t>)</w:t>
-      </w:r>
-      <w:r>
-        <w:t>.</w:t>
-      </w:r>
-      <w:r>
-        <w:t xml:space="preserve"> </w:t>
-      </w:r>
-      <w:r>
-        <w:t xml:space="preserve">This prioritization of context helps reduce the number of false-negatives and </w:t>
-      </w:r>
-      <w:r>
-        <w:t>positives</w:t>
-      </w:r>
-      <w:r>
-        <w:t xml:space="preserve"> produced by the script,</w:t>
-      </w:r>
-      <w:r>
-        <w:t xml:space="preserve"> </w:t>
-      </w:r>
-      <w:r>
-        <w:t>increasing the</w:t>
-      </w:r>
-      <w:r>
-        <w:t xml:space="preserve"> accuracy and validity</w:t>
-      </w:r>
-      <w:r>
-        <w:t xml:space="preserve"> of its results</w:t>
+        <w:t>While there are many data points that get recorded by this script, t</w:t>
+      </w:r>
+      <w:r>
+        <w:t xml:space="preserve">he </w:t>
+      </w:r>
+      <w:r>
+        <w:t xml:space="preserve">most important </w:t>
+      </w:r>
+      <w:r>
+        <w:t xml:space="preserve">two </w:t>
+      </w:r>
+      <w:r>
+        <w:t>are sample size and time elapsed. The time</w:t>
+      </w:r>
+      <w:r>
+        <w:t xml:space="preserve"> taken</w:t>
+      </w:r>
+      <w:r>
+        <w:t xml:space="preserve"> </w:t>
+      </w:r>
+      <w:r>
+        <w:t>to perform a regular</w:t>
+      </w:r>
+      <w:r>
+        <w:t xml:space="preserve"> </w:t>
+      </w:r>
+      <w:r>
+        <w:t xml:space="preserve">text-analysis </w:t>
+      </w:r>
+      <w:r>
+        <w:t xml:space="preserve">process </w:t>
+      </w:r>
+      <w:r>
+        <w:t>is recorded</w:t>
+      </w:r>
+      <w:r>
+        <w:t xml:space="preserve"> for each corpus, as well as the time taken to perform the analysis with the multi-tiered system enabled</w:t>
+      </w:r>
+      <w:r>
+        <w:t>. This data</w:t>
+      </w:r>
+      <w:r>
+        <w:t xml:space="preserve"> is then exported to a csv, and</w:t>
+      </w:r>
+      <w:r>
+        <w:t xml:space="preserve"> is the main dataset </w:t>
+      </w:r>
+      <w:r>
+        <w:t>used fo</w:t>
+      </w:r>
+      <w:r>
+        <w:t>r</w:t>
+      </w:r>
+      <w:r>
+        <w:t xml:space="preserve"> finding</w:t>
+      </w:r>
+      <w:r>
+        <w:t xml:space="preserve"> patterns of efficiency boosts</w:t>
+      </w:r>
+      <w:r>
+        <w:t xml:space="preserve"> </w:t>
+      </w:r>
+      <w:r>
+        <w:t>with</w:t>
+      </w:r>
+      <w:r>
+        <w:t>in the script</w:t>
       </w:r>
       <w:r>
         <w:t xml:space="preserve">. </w:t>
       </w:r>
-    </w:p>
-    <w:p>
-      <w:pPr>
-        <w:spacing w:line="480" w:lineRule="auto"/>
-      </w:pPr>
-      <w:r>
-        <w:lastRenderedPageBreak/>
-        <w:tab/>
-      </w:r>
-      <w:r>
-        <w:t xml:space="preserve">Each article undergoes pre-processing before being analyzed. This process is necessary for performing the analysis, and increases the accuracy of results as well. The first component of pre-processing a document is tokenizing its words. This is the process of replacing words with their root, and is done here with the python package nltk (natural language tokenizer). An example of tokenizing a word would be replacing “running” with the word “run”. This reduces noise within the dataset since the semantics of the word are almost identical, allowing for greater accuracy in the text analysis portion of the script. The second component of pre-processing the data is filtering out frequently found words. First, “stop words” such as “the”, “and”, “but”, etc. are removed. These words provide little semantic value and are found frequently in every article, so considering them in the analysis would result in an increase of false-positives. The next step is filtering out the most frequently found words in the corpus. In this script, the top three most frequently found words are removed from the corpus entirely. This ensures that the value of other words isn’t diminished by one or two extremely common words.  Finally, the resulting text is stored in a list variable to be handed off to the analysis portion of the script. </w:t>
-      </w:r>
-      <w:r>
-        <w:t xml:space="preserve"> </w:t>
-      </w:r>
-    </w:p>
-    <w:p>
-      <w:pPr>
-        <w:spacing w:line="480" w:lineRule="auto"/>
-      </w:pPr>
-      <w:r>
-        <w:tab/>
-      </w:r>
-      <w:r>
-        <w:t xml:space="preserve">The corpora that are </w:t>
-      </w:r>
-      <w:r>
-        <w:t>populated</w:t>
-      </w:r>
-      <w:r>
-        <w:t xml:space="preserve"> for this research were designed to mimic potential</w:t>
-      </w:r>
-      <w:r>
-        <w:t xml:space="preserve"> real world use-cases while</w:t>
-      </w:r>
-      <w:r>
-        <w:t xml:space="preserve"> accounting for</w:t>
-      </w:r>
-      <w:r>
-        <w:t xml:space="preserve"> some</w:t>
-      </w:r>
-      <w:r>
-        <w:t xml:space="preserve"> possible biases</w:t>
-      </w:r>
-      <w:r>
-        <w:t xml:space="preserve"> of the multi-tiered system</w:t>
-      </w:r>
-      <w:r>
-        <w:t xml:space="preserve">. To do this, three types of corpora were defined. </w:t>
-      </w:r>
-      <w:r>
-        <w:t xml:space="preserve">The First is built using only articles related to the Information Technology industry, starting with </w:t>
-      </w:r>
-      <w:r>
-        <w:t xml:space="preserve">one of three </w:t>
-      </w:r>
-      <w:r>
-        <w:t>possible article</w:t>
-      </w:r>
-      <w:r>
-        <w:t xml:space="preserve"> seeds. </w:t>
-      </w:r>
-      <w:r>
-        <w:t>Whichever seed gets chosen is</w:t>
-      </w:r>
-      <w:r>
-        <w:t xml:space="preserve"> </w:t>
-      </w:r>
-      <w:r>
-        <w:t xml:space="preserve">then </w:t>
-      </w:r>
-      <w:r>
-        <w:t>used to build a</w:t>
-      </w:r>
-      <w:r>
-        <w:t xml:space="preserve"> corpus of</w:t>
-      </w:r>
-      <w:r>
-        <w:t xml:space="preserve"> related articles. This is done by grabbing the URLs located in the seed article’s “See Also” </w:t>
-      </w:r>
-      <w:r>
-        <w:t>page. The</w:t>
-      </w:r>
-      <w:r>
-        <w:t xml:space="preserve"> process repeats itself on each article added until the specified sample size is reached.</w:t>
-      </w:r>
-      <w:r>
-        <w:t xml:space="preserve"> This is</w:t>
-      </w:r>
-      <w:r>
-        <w:t xml:space="preserve"> the </w:t>
-      </w:r>
-      <w:r>
-        <w:rPr>
-          <w:i/>
-        </w:rPr>
-        <w:t>related</w:t>
-      </w:r>
-      <w:r>
-        <w:t xml:space="preserve"> corpus.</w:t>
-      </w:r>
-      <w:r>
-        <w:t xml:space="preserve"> The next type of </w:t>
-      </w:r>
-      <w:r>
-        <w:lastRenderedPageBreak/>
-        <w:t>corpus</w:t>
-      </w:r>
-      <w:r>
-        <w:t xml:space="preserve"> gets built using Wik</w:t>
-      </w:r>
-      <w:r>
-        <w:t xml:space="preserve">ipedia’s random article function, and is called the </w:t>
-      </w:r>
-      <w:r>
-        <w:rPr>
-          <w:i/>
-        </w:rPr>
-        <w:t>random</w:t>
-      </w:r>
-      <w:r>
-        <w:t xml:space="preserve"> corpus</w:t>
-      </w:r>
-      <w:r>
-        <w:t>.</w:t>
-      </w:r>
-      <w:r>
-        <w:t xml:space="preserve"> </w:t>
-      </w:r>
-      <w:r>
-        <w:t>Finally, a third</w:t>
-      </w:r>
-      <w:r>
-        <w:t xml:space="preserve"> </w:t>
-      </w:r>
-      <w:r>
-        <w:t>corpus</w:t>
-      </w:r>
-      <w:r>
-        <w:t xml:space="preserve"> </w:t>
-      </w:r>
-      <w:r>
-        <w:t>is built using both of these methodologies</w:t>
-      </w:r>
-      <w:r>
-        <w:t xml:space="preserve">, and is called the </w:t>
-      </w:r>
-      <w:r>
-        <w:rPr>
-          <w:i/>
-        </w:rPr>
-        <w:t>fifty fifty</w:t>
-      </w:r>
-      <w:r>
-        <w:t xml:space="preserve"> corpus</w:t>
-      </w:r>
-      <w:r>
-        <w:t>. Half of t</w:t>
-      </w:r>
-      <w:r>
-        <w:t>he corpus is filled by using one of the three</w:t>
-      </w:r>
-      <w:r>
-        <w:t xml:space="preserve"> seed</w:t>
-      </w:r>
-      <w:r>
-        <w:t xml:space="preserve">s along with </w:t>
-      </w:r>
-      <w:r>
-        <w:t>its related articles, and th</w:t>
-      </w:r>
-      <w:r>
-        <w:t>e other half is filled using Wikipedia’s</w:t>
-      </w:r>
-      <w:r>
-        <w:t xml:space="preserve"> random article function. </w:t>
-      </w:r>
-    </w:p>
-    <w:p>
-      <w:pPr>
-        <w:spacing w:line="480" w:lineRule="auto"/>
-        <w:ind w:firstLine="720"/>
-      </w:pPr>
-      <w:r>
-        <w:t xml:space="preserve">These three corpora are core to the analysis being done, so they were designed to offset each other’s biases. </w:t>
-      </w:r>
-      <w:r>
-        <w:t xml:space="preserve">The </w:t>
-      </w:r>
-      <w:r>
-        <w:rPr>
-          <w:i/>
-        </w:rPr>
-        <w:t>related</w:t>
-      </w:r>
-      <w:r>
-        <w:t xml:space="preserve"> corpus is</w:t>
-      </w:r>
-      <w:r>
-        <w:t xml:space="preserve"> the main focus, and is</w:t>
-      </w:r>
-      <w:r>
-        <w:t xml:space="preserve"> den</w:t>
-      </w:r>
-      <w:r>
-        <w:t>se with articles relating to information technology</w:t>
-      </w:r>
-      <w:r>
-        <w:t xml:space="preserve">. </w:t>
-      </w:r>
-      <w:r>
-        <w:t>This</w:t>
-      </w:r>
-      <w:r>
-        <w:t xml:space="preserve"> corpus </w:t>
-      </w:r>
-      <w:r>
-        <w:t xml:space="preserve">is what we use </w:t>
-      </w:r>
-      <w:r>
-        <w:t>t</w:t>
-      </w:r>
-      <w:r>
-        <w:t>o build the model.</w:t>
-      </w:r>
-      <w:r>
-        <w:t xml:space="preserve"> This decision was made </w:t>
-      </w:r>
-      <w:r>
-        <w:t xml:space="preserve">with real world use cases in mind. </w:t>
-      </w:r>
-      <w:r>
-        <w:t>Using the patent infringement example from before,</w:t>
-      </w:r>
-      <w:r>
-        <w:t xml:space="preserve"> </w:t>
-      </w:r>
-      <w:r>
-        <w:t xml:space="preserve">it makes sense to train the script to be used for a specific industry. </w:t>
-      </w:r>
-      <w:r>
-        <w:t>However, the program should still be reasonably capable of analyzing documents it was directly trained for. Otherwise, the multi-tiered approach will not be able to appropriately filter all of the articles it encounters.</w:t>
-      </w:r>
-      <w:r>
-        <w:t xml:space="preserve"> Any inconsistencies resulting from this directly affects the effectiveness of the multi-tiered approach</w:t>
-      </w:r>
-      <w:r>
-        <w:t>, and</w:t>
-      </w:r>
-      <w:r>
-        <w:t xml:space="preserve"> threatens the validity of the data gathered i</w:t>
-      </w:r>
-      <w:r>
-        <w:t xml:space="preserve">n this research. </w:t>
-      </w:r>
-      <w:r>
-        <w:t xml:space="preserve">The </w:t>
-      </w:r>
-      <w:r>
-        <w:rPr>
-          <w:i/>
-        </w:rPr>
-        <w:t xml:space="preserve">fifty </w:t>
-      </w:r>
-      <w:r>
-        <w:rPr>
-          <w:i/>
-        </w:rPr>
-        <w:t>fifty</w:t>
-      </w:r>
-      <w:r>
-        <w:t xml:space="preserve"> and </w:t>
-      </w:r>
-      <w:r>
-        <w:rPr>
-          <w:i/>
-        </w:rPr>
-        <w:t>random</w:t>
-      </w:r>
-      <w:r>
-        <w:t xml:space="preserve"> corpora are used to test </w:t>
-      </w:r>
-      <w:r>
-        <w:t>against this bias to see if the program can operate successfully with a broad variety of data.</w:t>
-      </w:r>
-      <w:r>
-        <w:t xml:space="preserve"> </w:t>
-      </w:r>
-      <w:r>
-        <w:t xml:space="preserve"> </w:t>
-      </w:r>
-      <w:r>
-        <w:t xml:space="preserve">The data gained from analyzing these corpora </w:t>
-      </w:r>
-      <w:r>
-        <w:t xml:space="preserve">will determine the consistency and </w:t>
-      </w:r>
-      <w:r>
-        <w:t>validity</w:t>
-      </w:r>
-      <w:r>
-        <w:t xml:space="preserve"> of the program, </w:t>
-      </w:r>
-      <w:r>
-        <w:t>while providing greater context for data found using the</w:t>
-      </w:r>
-      <w:r>
-        <w:rPr>
-          <w:i/>
-        </w:rPr>
-        <w:t xml:space="preserve"> related </w:t>
-      </w:r>
-      <w:r>
-        <w:t xml:space="preserve">corpus. </w:t>
-      </w:r>
-    </w:p>
-    <w:p>
-      <w:pPr>
-        <w:spacing w:line="480" w:lineRule="auto"/>
-        <w:rPr>
-          <w:b/>
-        </w:rPr>
-      </w:pPr>
-      <w:r>
-        <w:t xml:space="preserve">       </w:t>
-      </w:r>
-      <w:r>
-        <w:rPr>
-          <w:b/>
-        </w:rPr>
-        <w:t>iv. Recording the Results</w:t>
-      </w:r>
-    </w:p>
-    <w:p>
-      <w:pPr>
-        <w:spacing w:line="480" w:lineRule="auto"/>
-        <w:ind w:firstLine="720"/>
-      </w:pPr>
-      <w:r>
-        <w:t>While there are many data points that get recorded by this script, t</w:t>
-      </w:r>
-      <w:r>
-        <w:t xml:space="preserve">he </w:t>
-      </w:r>
-      <w:r>
-        <w:t xml:space="preserve">most important </w:t>
-      </w:r>
-      <w:r>
-        <w:t xml:space="preserve">two </w:t>
-      </w:r>
-      <w:r>
-        <w:t>are sample size and time elapsed. The time</w:t>
-      </w:r>
-      <w:r>
-        <w:t xml:space="preserve"> taken</w:t>
-      </w:r>
-      <w:r>
-        <w:t xml:space="preserve"> </w:t>
-      </w:r>
-      <w:r>
-        <w:t>to perform a regular</w:t>
-      </w:r>
-      <w:r>
-        <w:t xml:space="preserve"> </w:t>
-      </w:r>
-      <w:r>
-        <w:t xml:space="preserve">text-analysis </w:t>
-      </w:r>
-      <w:r>
-        <w:t xml:space="preserve">process </w:t>
-      </w:r>
-      <w:r>
-        <w:t>is recorded</w:t>
-      </w:r>
-      <w:r>
-        <w:t xml:space="preserve"> for each corpus, as well as the time taken to perform the analysis with the multi-tiered system enabled</w:t>
-      </w:r>
-      <w:r>
-        <w:t>. This data</w:t>
-      </w:r>
-      <w:r>
-        <w:t xml:space="preserve"> is then exported to a csv, and</w:t>
-      </w:r>
-      <w:r>
-        <w:t xml:space="preserve"> is the main dataset </w:t>
-      </w:r>
-      <w:r>
-        <w:t>used fo</w:t>
-      </w:r>
-      <w:r>
-        <w:t>r</w:t>
-      </w:r>
-      <w:r>
-        <w:t xml:space="preserve"> </w:t>
-      </w:r>
-      <w:r>
-        <w:lastRenderedPageBreak/>
-        <w:t>finding</w:t>
-      </w:r>
-      <w:r>
-        <w:t xml:space="preserve"> patterns of efficiency boosts</w:t>
-      </w:r>
-      <w:r>
-        <w:t xml:space="preserve"> </w:t>
-      </w:r>
-      <w:r>
-        <w:t>with</w:t>
-      </w:r>
-      <w:r>
-        <w:t>in the script</w:t>
-      </w:r>
-      <w:r>
-        <w:t xml:space="preserve">. </w:t>
-      </w:r>
       <w:r>
         <w:t xml:space="preserve">After each corpus is analyzed, another csv is exported containing the similarity results for each article, including whether or not it passed each tier. This data was recorded with the hope of </w:t>
       </w:r>
@@ -2398,15 +3106,39 @@
         <w:t xml:space="preserve"> of the similarity analysis algorithm. </w:t>
       </w:r>
       <w:r>
-        <w:t xml:space="preserve">Analysis is done on this data to see how many articles were filtered out by the tier system, and how that effected the total run time of the method. This data can also be found in the project’s github repository and can be inspected by anyone interested in verifying the accuracy of the similarity analysis portion of the script. </w:t>
-      </w:r>
-    </w:p>
-    <w:p>
-      <w:pPr>
-        <w:spacing w:line="480" w:lineRule="auto"/>
-      </w:pPr>
-      <w:r>
-        <w:t xml:space="preserve">The Python package Pandas was used for formatting, storing, and manipulating data in the script. Pandas is an incredibly popular data analysis package used for its speed and flexibility. Here, it is used to neatly record the text-analysis results output them to csv files. The csv files are then uploaded to the github repository, increasing the transparency of the results found in this project. Pandas was also used plot the output data produced by the script. This was where Pandas really contributed to this project. It’s methods for filtering, analyzing, and visualizing data allowed me to explore the data at hand and find its most valuable insights. These methods helped create a sense of context for which the data can be discussed.   </w:t>
+        <w:t xml:space="preserve">Analysis is done on this data to see how many articles were filtered out by the tier system, and how that effected the total run time of the method. This data can also be found in the project’s </w:t>
+      </w:r>
+      <w:proofErr w:type="spellStart"/>
+      <w:r>
+        <w:t>github</w:t>
+      </w:r>
+      <w:proofErr w:type="spellEnd"/>
+      <w:r>
+        <w:t xml:space="preserve"> repository and can be inspected by anyone interested in verifying the accuracy of the similarity analysis portion of the script. </w:t>
+      </w:r>
+    </w:p>
+    <w:p>
+      <w:pPr>
+        <w:spacing w:line="480" w:lineRule="auto"/>
+      </w:pPr>
+      <w:r>
+        <w:t xml:space="preserve">The Python </w:t>
+      </w:r>
+      <w:proofErr w:type="gramStart"/>
+      <w:r>
+        <w:t>package</w:t>
+      </w:r>
+      <w:proofErr w:type="gramEnd"/>
+      <w:r>
+        <w:t xml:space="preserve"> Pandas was used for formatting, storing, and manipulating data in the script. Pandas is an incredibly popular data analysis package used for its speed and flexibility. Here, it is used to neatly record the text-analysis results output them to csv files. The csv files are then uploaded to the </w:t>
+      </w:r>
+      <w:proofErr w:type="spellStart"/>
+      <w:r>
+        <w:t>github</w:t>
+      </w:r>
+      <w:proofErr w:type="spellEnd"/>
+      <w:r>
+        <w:t xml:space="preserve"> repository, increasing the transparency of the results found in this project. Pandas was also used plot the output data produced by the script. This was where Pandas really contributed to this project. It’s methods for filtering, analyzing, and visualizing data allowed me to explore the data at hand and find its most valuable insights. These methods helped create a sense of context for which the data can be discussed.   </w:t>
       </w:r>
     </w:p>
     <w:p>
@@ -2443,16 +3175,25 @@
           <w:kern w:val="28"/>
           <w:sz w:val="32"/>
         </w:rPr>
-        <w:t xml:space="preserve">      </w:t>
-      </w:r>
-      <w:r>
-        <w:rPr>
-          <w:rFonts w:ascii="Calibri" w:eastAsiaTheme="majorEastAsia" w:hAnsi="Calibri" w:cstheme="majorBidi"/>
+        <w:t xml:space="preserve">     </w:t>
+      </w:r>
+      <w:r>
+        <w:rPr>
+          <w:rFonts w:asciiTheme="majorHAnsi" w:eastAsiaTheme="majorEastAsia" w:hAnsiTheme="majorHAnsi" w:cstheme="majorBidi"/>
           <w:b/>
           <w:spacing w:val="-10"/>
           <w:kern w:val="28"/>
           <w:sz w:val="32"/>
-          <w:u w:val="single"/>
+        </w:rPr>
+        <w:t xml:space="preserve"> </w:t>
+      </w:r>
+      <w:r>
+        <w:rPr>
+          <w:rFonts w:ascii="Calibri" w:eastAsiaTheme="majorEastAsia" w:hAnsi="Calibri" w:cstheme="majorBidi"/>
+          <w:b/>
+          <w:spacing w:val="-10"/>
+          <w:kern w:val="28"/>
+          <w:sz w:val="32"/>
         </w:rPr>
         <w:t>Results</w:t>
       </w:r>
@@ -2728,14 +3469,27 @@
         </w:rPr>
         <w:t xml:space="preserve">fifty </w:t>
       </w:r>
+      <w:proofErr w:type="spellStart"/>
       <w:r>
         <w:rPr>
           <w:i/>
         </w:rPr>
-        <w:t xml:space="preserve">fifty </w:t>
-      </w:r>
-      <w:r>
-        <w:t>corpus.</w:t>
+        <w:t>fifty</w:t>
+      </w:r>
+      <w:proofErr w:type="spellEnd"/>
+      <w:r>
+        <w:rPr>
+          <w:i/>
+        </w:rPr>
+        <w:t xml:space="preserve"> </w:t>
+      </w:r>
+      <w:proofErr w:type="gramStart"/>
+      <w:r>
+        <w:t>corpus</w:t>
+      </w:r>
+      <w:proofErr w:type="gramEnd"/>
+      <w:r>
+        <w:t>.</w:t>
       </w:r>
       <w:r>
         <w:t xml:space="preserve"> </w:t>
@@ -2938,11 +3692,7 @@
         <w:t xml:space="preserve"> corpus. Here, the disparity between the two graphs is slightly larger. With </w:t>
       </w:r>
       <w:r>
-        <w:t xml:space="preserve">this corpus, the </w:t>
-      </w:r>
-      <w:r>
-        <w:lastRenderedPageBreak/>
-        <w:t>regular script</w:t>
+        <w:t>this corpus, the regular script</w:t>
       </w:r>
       <w:r>
         <w:t xml:space="preserve"> takes just over twice as long</w:t>
@@ -3174,7 +3924,11 @@
       </w:pPr>
       <w:r>
         <w:tab/>
-        <w:t>Here, the difference in the time taken to run each script is noticeably larger. At points, the multi-tiered approach runs about ten times faster than the regular analysis. This is to be expected, as a random corpus would result in more articles are identified by the multi-tiered system as dissimilar. With less articles passing the filtering process, less articles are fully processed and more time is saved. This is a testament to the system’s ability to gain efficiency by ignoring</w:t>
+        <w:t xml:space="preserve">Here, the difference in the time taken to run each script is noticeably larger. At points, the multi-tiered approach runs about ten times faster than the regular analysis. This is to be expected, as a random corpus would result in more articles are identified by the multi-tiered system as dissimilar. With less articles passing the filtering process, less articles are fully </w:t>
+      </w:r>
+      <w:r>
+        <w:lastRenderedPageBreak/>
+        <w:t>processed and more time is saved. This is a testament to the system’s ability to gain efficiency by ignoring</w:t>
       </w:r>
       <w:r>
         <w:t xml:space="preserve"> valueless </w:t>
@@ -3182,31 +3936,6 @@
       <w:r>
         <w:t xml:space="preserve">documents. </w:t>
       </w:r>
-    </w:p>
-    <w:p>
-      <w:pPr>
-        <w:spacing w:line="480" w:lineRule="auto"/>
-      </w:pPr>
-    </w:p>
-    <w:p>
-      <w:pPr>
-        <w:spacing w:line="480" w:lineRule="auto"/>
-      </w:pPr>
-    </w:p>
-    <w:p>
-      <w:pPr>
-        <w:spacing w:line="480" w:lineRule="auto"/>
-      </w:pPr>
-    </w:p>
-    <w:p>
-      <w:pPr>
-        <w:spacing w:line="480" w:lineRule="auto"/>
-      </w:pPr>
-    </w:p>
-    <w:p>
-      <w:pPr>
-        <w:spacing w:line="480" w:lineRule="auto"/>
-      </w:pPr>
     </w:p>
     <w:p>
       <w:pPr>
@@ -3362,8 +4091,16 @@
         <w:rPr>
           <w:i/>
         </w:rPr>
-        <w:t>fifty fifty</w:t>
-      </w:r>
+        <w:t xml:space="preserve">fifty </w:t>
+      </w:r>
+      <w:proofErr w:type="spellStart"/>
+      <w:r>
+        <w:rPr>
+          <w:i/>
+        </w:rPr>
+        <w:t>fifty</w:t>
+      </w:r>
+      <w:proofErr w:type="spellEnd"/>
       <w:r>
         <w:t xml:space="preserve"> corpus was filtered</w:t>
       </w:r>
@@ -3418,17 +4155,7 @@
           <w:sz w:val="32"/>
           <w:szCs w:val="32"/>
         </w:rPr>
-        <w:t xml:space="preserve">     </w:t>
-      </w:r>
-      <w:bookmarkStart w:id="0" w:name="_GoBack"/>
-      <w:bookmarkEnd w:id="0"/>
-      <w:r>
-        <w:rPr>
-          <w:b/>
-          <w:sz w:val="32"/>
-          <w:szCs w:val="32"/>
-        </w:rPr>
-        <w:t>The Conclusion</w:t>
+        <w:t xml:space="preserve">     The Conclusion</w:t>
       </w:r>
       <w:r>
         <w:rPr>
@@ -3565,6 +4292,232 @@
     </w:lvl>
   </w:abstractNum>
   <w:abstractNum w:abstractNumId="1">
+    <w:nsid w:val="289A6502"/>
+    <w:multiLevelType w:val="hybridMultilevel"/>
+    <w:tmpl w:val="CB065164"/>
+    <w:lvl w:ilvl="0" w:tplc="6004EC82">
+      <w:start w:val="4"/>
+      <w:numFmt w:val="bullet"/>
+      <w:lvlText w:val=""/>
+      <w:lvlJc w:val="left"/>
+      <w:pPr>
+        <w:ind w:left="1080" w:hanging="360"/>
+      </w:pPr>
+      <w:rPr>
+        <w:rFonts w:ascii="Symbol" w:eastAsiaTheme="minorHAnsi" w:hAnsi="Symbol" w:cstheme="minorBidi" w:hint="default"/>
+      </w:rPr>
+    </w:lvl>
+    <w:lvl w:ilvl="1" w:tplc="04090003" w:tentative="1">
+      <w:start w:val="1"/>
+      <w:numFmt w:val="bullet"/>
+      <w:lvlText w:val="o"/>
+      <w:lvlJc w:val="left"/>
+      <w:pPr>
+        <w:ind w:left="1800" w:hanging="360"/>
+      </w:pPr>
+      <w:rPr>
+        <w:rFonts w:ascii="Courier New" w:hAnsi="Courier New" w:cs="Courier New" w:hint="default"/>
+      </w:rPr>
+    </w:lvl>
+    <w:lvl w:ilvl="2" w:tplc="04090005" w:tentative="1">
+      <w:start w:val="1"/>
+      <w:numFmt w:val="bullet"/>
+      <w:lvlText w:val=""/>
+      <w:lvlJc w:val="left"/>
+      <w:pPr>
+        <w:ind w:left="2520" w:hanging="360"/>
+      </w:pPr>
+      <w:rPr>
+        <w:rFonts w:ascii="Wingdings" w:hAnsi="Wingdings" w:hint="default"/>
+      </w:rPr>
+    </w:lvl>
+    <w:lvl w:ilvl="3" w:tplc="04090001" w:tentative="1">
+      <w:start w:val="1"/>
+      <w:numFmt w:val="bullet"/>
+      <w:lvlText w:val=""/>
+      <w:lvlJc w:val="left"/>
+      <w:pPr>
+        <w:ind w:left="3240" w:hanging="360"/>
+      </w:pPr>
+      <w:rPr>
+        <w:rFonts w:ascii="Symbol" w:hAnsi="Symbol" w:hint="default"/>
+      </w:rPr>
+    </w:lvl>
+    <w:lvl w:ilvl="4" w:tplc="04090003" w:tentative="1">
+      <w:start w:val="1"/>
+      <w:numFmt w:val="bullet"/>
+      <w:lvlText w:val="o"/>
+      <w:lvlJc w:val="left"/>
+      <w:pPr>
+        <w:ind w:left="3960" w:hanging="360"/>
+      </w:pPr>
+      <w:rPr>
+        <w:rFonts w:ascii="Courier New" w:hAnsi="Courier New" w:cs="Courier New" w:hint="default"/>
+      </w:rPr>
+    </w:lvl>
+    <w:lvl w:ilvl="5" w:tplc="04090005" w:tentative="1">
+      <w:start w:val="1"/>
+      <w:numFmt w:val="bullet"/>
+      <w:lvlText w:val=""/>
+      <w:lvlJc w:val="left"/>
+      <w:pPr>
+        <w:ind w:left="4680" w:hanging="360"/>
+      </w:pPr>
+      <w:rPr>
+        <w:rFonts w:ascii="Wingdings" w:hAnsi="Wingdings" w:hint="default"/>
+      </w:rPr>
+    </w:lvl>
+    <w:lvl w:ilvl="6" w:tplc="04090001" w:tentative="1">
+      <w:start w:val="1"/>
+      <w:numFmt w:val="bullet"/>
+      <w:lvlText w:val=""/>
+      <w:lvlJc w:val="left"/>
+      <w:pPr>
+        <w:ind w:left="5400" w:hanging="360"/>
+      </w:pPr>
+      <w:rPr>
+        <w:rFonts w:ascii="Symbol" w:hAnsi="Symbol" w:hint="default"/>
+      </w:rPr>
+    </w:lvl>
+    <w:lvl w:ilvl="7" w:tplc="04090003" w:tentative="1">
+      <w:start w:val="1"/>
+      <w:numFmt w:val="bullet"/>
+      <w:lvlText w:val="o"/>
+      <w:lvlJc w:val="left"/>
+      <w:pPr>
+        <w:ind w:left="6120" w:hanging="360"/>
+      </w:pPr>
+      <w:rPr>
+        <w:rFonts w:ascii="Courier New" w:hAnsi="Courier New" w:cs="Courier New" w:hint="default"/>
+      </w:rPr>
+    </w:lvl>
+    <w:lvl w:ilvl="8" w:tplc="04090005" w:tentative="1">
+      <w:start w:val="1"/>
+      <w:numFmt w:val="bullet"/>
+      <w:lvlText w:val=""/>
+      <w:lvlJc w:val="left"/>
+      <w:pPr>
+        <w:ind w:left="6840" w:hanging="360"/>
+      </w:pPr>
+      <w:rPr>
+        <w:rFonts w:ascii="Wingdings" w:hAnsi="Wingdings" w:hint="default"/>
+      </w:rPr>
+    </w:lvl>
+  </w:abstractNum>
+  <w:abstractNum w:abstractNumId="2">
+    <w:nsid w:val="3A96430B"/>
+    <w:multiLevelType w:val="hybridMultilevel"/>
+    <w:tmpl w:val="8564C2B8"/>
+    <w:lvl w:ilvl="0" w:tplc="2F96F012">
+      <w:start w:val="4"/>
+      <w:numFmt w:val="bullet"/>
+      <w:lvlText w:val=""/>
+      <w:lvlJc w:val="left"/>
+      <w:pPr>
+        <w:ind w:left="720" w:hanging="360"/>
+      </w:pPr>
+      <w:rPr>
+        <w:rFonts w:ascii="Symbol" w:eastAsiaTheme="minorHAnsi" w:hAnsi="Symbol" w:cstheme="minorBidi" w:hint="default"/>
+      </w:rPr>
+    </w:lvl>
+    <w:lvl w:ilvl="1" w:tplc="04090003" w:tentative="1">
+      <w:start w:val="1"/>
+      <w:numFmt w:val="bullet"/>
+      <w:lvlText w:val="o"/>
+      <w:lvlJc w:val="left"/>
+      <w:pPr>
+        <w:ind w:left="1440" w:hanging="360"/>
+      </w:pPr>
+      <w:rPr>
+        <w:rFonts w:ascii="Courier New" w:hAnsi="Courier New" w:cs="Courier New" w:hint="default"/>
+      </w:rPr>
+    </w:lvl>
+    <w:lvl w:ilvl="2" w:tplc="04090005" w:tentative="1">
+      <w:start w:val="1"/>
+      <w:numFmt w:val="bullet"/>
+      <w:lvlText w:val=""/>
+      <w:lvlJc w:val="left"/>
+      <w:pPr>
+        <w:ind w:left="2160" w:hanging="360"/>
+      </w:pPr>
+      <w:rPr>
+        <w:rFonts w:ascii="Wingdings" w:hAnsi="Wingdings" w:hint="default"/>
+      </w:rPr>
+    </w:lvl>
+    <w:lvl w:ilvl="3" w:tplc="04090001" w:tentative="1">
+      <w:start w:val="1"/>
+      <w:numFmt w:val="bullet"/>
+      <w:lvlText w:val=""/>
+      <w:lvlJc w:val="left"/>
+      <w:pPr>
+        <w:ind w:left="2880" w:hanging="360"/>
+      </w:pPr>
+      <w:rPr>
+        <w:rFonts w:ascii="Symbol" w:hAnsi="Symbol" w:hint="default"/>
+      </w:rPr>
+    </w:lvl>
+    <w:lvl w:ilvl="4" w:tplc="04090003" w:tentative="1">
+      <w:start w:val="1"/>
+      <w:numFmt w:val="bullet"/>
+      <w:lvlText w:val="o"/>
+      <w:lvlJc w:val="left"/>
+      <w:pPr>
+        <w:ind w:left="3600" w:hanging="360"/>
+      </w:pPr>
+      <w:rPr>
+        <w:rFonts w:ascii="Courier New" w:hAnsi="Courier New" w:cs="Courier New" w:hint="default"/>
+      </w:rPr>
+    </w:lvl>
+    <w:lvl w:ilvl="5" w:tplc="04090005" w:tentative="1">
+      <w:start w:val="1"/>
+      <w:numFmt w:val="bullet"/>
+      <w:lvlText w:val=""/>
+      <w:lvlJc w:val="left"/>
+      <w:pPr>
+        <w:ind w:left="4320" w:hanging="360"/>
+      </w:pPr>
+      <w:rPr>
+        <w:rFonts w:ascii="Wingdings" w:hAnsi="Wingdings" w:hint="default"/>
+      </w:rPr>
+    </w:lvl>
+    <w:lvl w:ilvl="6" w:tplc="04090001" w:tentative="1">
+      <w:start w:val="1"/>
+      <w:numFmt w:val="bullet"/>
+      <w:lvlText w:val=""/>
+      <w:lvlJc w:val="left"/>
+      <w:pPr>
+        <w:ind w:left="5040" w:hanging="360"/>
+      </w:pPr>
+      <w:rPr>
+        <w:rFonts w:ascii="Symbol" w:hAnsi="Symbol" w:hint="default"/>
+      </w:rPr>
+    </w:lvl>
+    <w:lvl w:ilvl="7" w:tplc="04090003" w:tentative="1">
+      <w:start w:val="1"/>
+      <w:numFmt w:val="bullet"/>
+      <w:lvlText w:val="o"/>
+      <w:lvlJc w:val="left"/>
+      <w:pPr>
+        <w:ind w:left="5760" w:hanging="360"/>
+      </w:pPr>
+      <w:rPr>
+        <w:rFonts w:ascii="Courier New" w:hAnsi="Courier New" w:cs="Courier New" w:hint="default"/>
+      </w:rPr>
+    </w:lvl>
+    <w:lvl w:ilvl="8" w:tplc="04090005" w:tentative="1">
+      <w:start w:val="1"/>
+      <w:numFmt w:val="bullet"/>
+      <w:lvlText w:val=""/>
+      <w:lvlJc w:val="left"/>
+      <w:pPr>
+        <w:ind w:left="6480" w:hanging="360"/>
+      </w:pPr>
+      <w:rPr>
+        <w:rFonts w:ascii="Wingdings" w:hAnsi="Wingdings" w:hint="default"/>
+      </w:rPr>
+    </w:lvl>
+  </w:abstractNum>
+  <w:abstractNum w:abstractNumId="3">
     <w:nsid w:val="459C45E1"/>
     <w:multiLevelType w:val="hybridMultilevel"/>
     <w:tmpl w:val="5A62D91E"/>
@@ -3653,7 +4606,7 @@
       </w:pPr>
     </w:lvl>
   </w:abstractNum>
-  <w:abstractNum w:abstractNumId="2">
+  <w:abstractNum w:abstractNumId="4">
     <w:nsid w:val="4D48151C"/>
     <w:multiLevelType w:val="hybridMultilevel"/>
     <w:tmpl w:val="E97831C0"/>
@@ -3743,7 +4696,7 @@
       </w:pPr>
     </w:lvl>
   </w:abstractNum>
-  <w:abstractNum w:abstractNumId="3">
+  <w:abstractNum w:abstractNumId="5">
     <w:nsid w:val="50FB6240"/>
     <w:multiLevelType w:val="hybridMultilevel"/>
     <w:tmpl w:val="82FC83A2"/>
@@ -3753,7 +4706,7 @@
       <w:lvlText w:val="%1."/>
       <w:lvlJc w:val="left"/>
       <w:pPr>
-        <w:ind w:left="720" w:hanging="360"/>
+        <w:ind w:left="1800" w:hanging="360"/>
       </w:pPr>
       <w:rPr>
         <w:rFonts w:hint="default"/>
@@ -3767,7 +4720,7 @@
       <w:lvlText w:val="%2."/>
       <w:lvlJc w:val="left"/>
       <w:pPr>
-        <w:ind w:left="1440" w:hanging="360"/>
+        <w:ind w:left="2520" w:hanging="360"/>
       </w:pPr>
     </w:lvl>
     <w:lvl w:ilvl="2" w:tplc="0409001B" w:tentative="1">
@@ -3776,7 +4729,7 @@
       <w:lvlText w:val="%3."/>
       <w:lvlJc w:val="right"/>
       <w:pPr>
-        <w:ind w:left="2160" w:hanging="180"/>
+        <w:ind w:left="3240" w:hanging="180"/>
       </w:pPr>
     </w:lvl>
     <w:lvl w:ilvl="3" w:tplc="0409000F" w:tentative="1">
@@ -3785,7 +4738,7 @@
       <w:lvlText w:val="%4."/>
       <w:lvlJc w:val="left"/>
       <w:pPr>
-        <w:ind w:left="2880" w:hanging="360"/>
+        <w:ind w:left="3960" w:hanging="360"/>
       </w:pPr>
     </w:lvl>
     <w:lvl w:ilvl="4" w:tplc="04090019" w:tentative="1">
@@ -3794,7 +4747,7 @@
       <w:lvlText w:val="%5."/>
       <w:lvlJc w:val="left"/>
       <w:pPr>
-        <w:ind w:left="3600" w:hanging="360"/>
+        <w:ind w:left="4680" w:hanging="360"/>
       </w:pPr>
     </w:lvl>
     <w:lvl w:ilvl="5" w:tplc="0409001B" w:tentative="1">
@@ -3803,7 +4756,7 @@
       <w:lvlText w:val="%6."/>
       <w:lvlJc w:val="right"/>
       <w:pPr>
-        <w:ind w:left="4320" w:hanging="180"/>
+        <w:ind w:left="5400" w:hanging="180"/>
       </w:pPr>
     </w:lvl>
     <w:lvl w:ilvl="6" w:tplc="0409000F" w:tentative="1">
@@ -3812,7 +4765,7 @@
       <w:lvlText w:val="%7."/>
       <w:lvlJc w:val="left"/>
       <w:pPr>
-        <w:ind w:left="5040" w:hanging="360"/>
+        <w:ind w:left="6120" w:hanging="360"/>
       </w:pPr>
     </w:lvl>
     <w:lvl w:ilvl="7" w:tplc="04090019" w:tentative="1">
@@ -3821,7 +4774,7 @@
       <w:lvlText w:val="%8."/>
       <w:lvlJc w:val="left"/>
       <w:pPr>
-        <w:ind w:left="5760" w:hanging="360"/>
+        <w:ind w:left="6840" w:hanging="360"/>
       </w:pPr>
     </w:lvl>
     <w:lvl w:ilvl="8" w:tplc="0409001B" w:tentative="1">
@@ -3830,11 +4783,11 @@
       <w:lvlText w:val="%9."/>
       <w:lvlJc w:val="right"/>
       <w:pPr>
-        <w:ind w:left="6480" w:hanging="180"/>
+        <w:ind w:left="7560" w:hanging="180"/>
       </w:pPr>
     </w:lvl>
   </w:abstractNum>
-  <w:abstractNum w:abstractNumId="4">
+  <w:abstractNum w:abstractNumId="6">
     <w:nsid w:val="51544476"/>
     <w:multiLevelType w:val="hybridMultilevel"/>
     <w:tmpl w:val="0D049C18"/>
@@ -3923,7 +4876,7 @@
       </w:pPr>
     </w:lvl>
   </w:abstractNum>
-  <w:abstractNum w:abstractNumId="5">
+  <w:abstractNum w:abstractNumId="7">
     <w:nsid w:val="580B5D69"/>
     <w:multiLevelType w:val="hybridMultilevel"/>
     <w:tmpl w:val="6E5C1EB2"/>
@@ -4013,7 +4966,7 @@
       </w:pPr>
     </w:lvl>
   </w:abstractNum>
-  <w:abstractNum w:abstractNumId="6">
+  <w:abstractNum w:abstractNumId="8">
     <w:nsid w:val="5D210D82"/>
     <w:multiLevelType w:val="hybridMultilevel"/>
     <w:tmpl w:val="09FA176A"/>
@@ -4106,22 +5059,28 @@
     <w:abstractNumId w:val="0"/>
   </w:num>
   <w:num w:numId="2">
+    <w:abstractNumId w:val="8"/>
+  </w:num>
+  <w:num w:numId="3">
+    <w:abstractNumId w:val="3"/>
+  </w:num>
+  <w:num w:numId="4">
+    <w:abstractNumId w:val="4"/>
+  </w:num>
+  <w:num w:numId="5">
+    <w:abstractNumId w:val="5"/>
+  </w:num>
+  <w:num w:numId="6">
+    <w:abstractNumId w:val="7"/>
+  </w:num>
+  <w:num w:numId="7">
     <w:abstractNumId w:val="6"/>
   </w:num>
-  <w:num w:numId="3">
+  <w:num w:numId="8">
     <w:abstractNumId w:val="1"/>
   </w:num>
-  <w:num w:numId="4">
+  <w:num w:numId="9">
     <w:abstractNumId w:val="2"/>
-  </w:num>
-  <w:num w:numId="5">
-    <w:abstractNumId w:val="3"/>
-  </w:num>
-  <w:num w:numId="6">
-    <w:abstractNumId w:val="5"/>
-  </w:num>
-  <w:num w:numId="7">
-    <w:abstractNumId w:val="4"/>
   </w:num>
 </w:numbering>
 </file>

</xml_diff>